<commit_message>
Inventory items are now collectible
</commit_message>
<xml_diff>
--- a/Development Log.docx
+++ b/Development Log.docx
@@ -446,6 +446,18 @@
       </w:pPr>
       <w:r>
         <w:t>Inventory array to hold items</w:t>
+      </w:r>
+    </w:p>
+    <w:p>
+      <w:pPr>
+        <w:pStyle w:val="ListParagraph"/>
+        <w:numPr>
+          <w:ilvl w:val="0"/>
+          <w:numId w:val="3"/>
+        </w:numPr>
+      </w:pPr>
+      <w:r>
+        <w:t>Ability to pick up items</w:t>
       </w:r>
     </w:p>
     <w:p>

</xml_diff>

<commit_message>
Drop[ping Items, simulation physics enabled, items no longer float
</commit_message>
<xml_diff>
--- a/Development Log.docx
+++ b/Development Log.docx
@@ -469,8 +469,30 @@
         </w:numPr>
       </w:pPr>
       <w:r>
-        <w:t>Added ability to stack items</w:t>
-      </w:r>
+        <w:t xml:space="preserve">Added ability to stack </w:t>
+      </w:r>
+      <w:proofErr w:type="gramStart"/>
+      <w:r>
+        <w:t>items</w:t>
+      </w:r>
+      <w:proofErr w:type="gramEnd"/>
+    </w:p>
+    <w:p>
+      <w:pPr>
+        <w:pStyle w:val="ListParagraph"/>
+        <w:numPr>
+          <w:ilvl w:val="0"/>
+          <w:numId w:val="3"/>
+        </w:numPr>
+      </w:pPr>
+      <w:r>
+        <w:t xml:space="preserve">Added ability to use </w:t>
+      </w:r>
+      <w:proofErr w:type="gramStart"/>
+      <w:r>
+        <w:t>items</w:t>
+      </w:r>
+      <w:proofErr w:type="gramEnd"/>
     </w:p>
     <w:p>
       <w:pPr>

</xml_diff>

<commit_message>
Up[dated Pick Up Mechanics
</commit_message>
<xml_diff>
--- a/Development Log.docx
+++ b/Development Log.docx
@@ -183,15 +183,7 @@
         </w:numPr>
       </w:pPr>
       <w:r>
-        <w:t xml:space="preserve">Updated </w:t>
-      </w:r>
-      <w:proofErr w:type="spellStart"/>
-      <w:r>
-        <w:t>gitignore</w:t>
-      </w:r>
-      <w:proofErr w:type="spellEnd"/>
-      <w:r>
-        <w:t xml:space="preserve"> to backup correct files</w:t>
+        <w:t>Updated gitignore to backup correct files</w:t>
       </w:r>
     </w:p>
     <w:p>
@@ -266,13 +258,8 @@
           <w:numId w:val="3"/>
         </w:numPr>
       </w:pPr>
-      <w:proofErr w:type="spellStart"/>
-      <w:r>
-        <w:t>Headbob</w:t>
-      </w:r>
-      <w:proofErr w:type="spellEnd"/>
-      <w:r>
-        <w:t xml:space="preserve"> Mechanic</w:t>
+      <w:r>
+        <w:t>Headbob Mechanic</w:t>
       </w:r>
     </w:p>
     <w:p>
@@ -303,13 +290,8 @@
           <w:numId w:val="3"/>
         </w:numPr>
       </w:pPr>
-      <w:proofErr w:type="gramStart"/>
-      <w:r>
-        <w:t>Stamina System,</w:t>
-      </w:r>
-      <w:proofErr w:type="gramEnd"/>
-      <w:r>
-        <w:t xml:space="preserve"> now depletes and </w:t>
+      <w:r>
+        <w:t xml:space="preserve">Stamina System, now depletes and </w:t>
       </w:r>
       <w:r>
         <w:t>regenerates correctly.</w:t>
@@ -332,15 +314,7 @@
         </w:numPr>
       </w:pPr>
       <w:r>
-        <w:t xml:space="preserve">Updated </w:t>
-      </w:r>
-      <w:proofErr w:type="spellStart"/>
-      <w:r>
-        <w:t>gitignore</w:t>
-      </w:r>
-      <w:proofErr w:type="spellEnd"/>
-      <w:r>
-        <w:t xml:space="preserve"> to backup correct files</w:t>
+        <w:t>Updated gitignore to backup correct files</w:t>
       </w:r>
     </w:p>
     <w:p>
@@ -375,24 +349,14 @@
           <w:numId w:val="3"/>
         </w:numPr>
       </w:pPr>
-      <w:proofErr w:type="spellStart"/>
       <w:r>
         <w:t>VisualStudio</w:t>
       </w:r>
-      <w:proofErr w:type="spellEnd"/>
       <w:r>
         <w:t xml:space="preserve"> 2019</w:t>
       </w:r>
       <w:r>
-        <w:t xml:space="preserve"> to </w:t>
-      </w:r>
-      <w:proofErr w:type="spellStart"/>
-      <w:r>
-        <w:t>VisualStudio</w:t>
-      </w:r>
-      <w:proofErr w:type="spellEnd"/>
-      <w:r>
-        <w:t xml:space="preserve"> 2022</w:t>
+        <w:t xml:space="preserve"> to VisualStudio 2022</w:t>
       </w:r>
     </w:p>
     <w:p>
@@ -469,30 +433,26 @@
         </w:numPr>
       </w:pPr>
       <w:r>
-        <w:t xml:space="preserve">Added ability to stack </w:t>
-      </w:r>
-      <w:proofErr w:type="gramStart"/>
-      <w:r>
-        <w:t>items</w:t>
-      </w:r>
-      <w:proofErr w:type="gramEnd"/>
-    </w:p>
-    <w:p>
-      <w:pPr>
-        <w:pStyle w:val="ListParagraph"/>
-        <w:numPr>
-          <w:ilvl w:val="0"/>
-          <w:numId w:val="3"/>
-        </w:numPr>
-      </w:pPr>
-      <w:r>
-        <w:t xml:space="preserve">Added ability to use </w:t>
-      </w:r>
-      <w:proofErr w:type="gramStart"/>
-      <w:r>
-        <w:t>items</w:t>
-      </w:r>
-      <w:proofErr w:type="gramEnd"/>
+        <w:t>Added ability to stack items</w:t>
+      </w:r>
+    </w:p>
+    <w:p>
+      <w:pPr>
+        <w:pStyle w:val="ListParagraph"/>
+        <w:numPr>
+          <w:ilvl w:val="0"/>
+          <w:numId w:val="3"/>
+        </w:numPr>
+      </w:pPr>
+      <w:r>
+        <w:t>Added ability to use</w:t>
+      </w:r>
+      <w:r>
+        <w:t>/drop</w:t>
+      </w:r>
+      <w:r>
+        <w:t xml:space="preserve"> items</w:t>
+      </w:r>
     </w:p>
     <w:p>
       <w:pPr>
@@ -566,13 +526,32 @@
           <w:numId w:val="3"/>
         </w:numPr>
       </w:pPr>
-      <w:proofErr w:type="spellStart"/>
-      <w:r>
-        <w:t>Unstackable</w:t>
-      </w:r>
-      <w:proofErr w:type="spellEnd"/>
-      <w:r>
-        <w:t xml:space="preserve"> items will now use separate inventory slots</w:t>
+      <w:r>
+        <w:t>Unstackable items will now use separate inventory slots</w:t>
+      </w:r>
+    </w:p>
+    <w:p>
+      <w:pPr>
+        <w:pStyle w:val="ListParagraph"/>
+        <w:numPr>
+          <w:ilvl w:val="0"/>
+          <w:numId w:val="3"/>
+        </w:numPr>
+      </w:pPr>
+      <w:r>
+        <w:t>Incorrect graphic displaying for pick ups</w:t>
+      </w:r>
+    </w:p>
+    <w:p>
+      <w:pPr>
+        <w:pStyle w:val="ListParagraph"/>
+        <w:numPr>
+          <w:ilvl w:val="0"/>
+          <w:numId w:val="3"/>
+        </w:numPr>
+      </w:pPr>
+      <w:r>
+        <w:t>Pick ups no longer collide with the player</w:t>
       </w:r>
     </w:p>
     <w:p>
@@ -603,7 +582,6 @@
           <w:numId w:val="3"/>
         </w:numPr>
       </w:pPr>
-      <w:proofErr w:type="spellStart"/>
       <w:r>
         <w:t>git</w:t>
       </w:r>
@@ -611,11 +589,7 @@
         <w:t>i</w:t>
       </w:r>
       <w:r>
-        <w:t>gnore</w:t>
-      </w:r>
-      <w:proofErr w:type="spellEnd"/>
-      <w:r>
-        <w:t xml:space="preserve"> file</w:t>
+        <w:t>gnore file</w:t>
       </w:r>
     </w:p>
     <w:p>
@@ -639,7 +613,31 @@
         </w:numPr>
       </w:pPr>
       <w:r>
+        <w:t>Item physics</w:t>
+      </w:r>
+    </w:p>
+    <w:p>
+      <w:pPr>
+        <w:pStyle w:val="ListParagraph"/>
+        <w:numPr>
+          <w:ilvl w:val="0"/>
+          <w:numId w:val="3"/>
+        </w:numPr>
+      </w:pPr>
+      <w:r>
         <w:t>Bug where value always showed</w:t>
+      </w:r>
+    </w:p>
+    <w:p>
+      <w:pPr>
+        <w:pStyle w:val="ListParagraph"/>
+        <w:numPr>
+          <w:ilvl w:val="0"/>
+          <w:numId w:val="3"/>
+        </w:numPr>
+      </w:pPr>
+      <w:r>
+        <w:t>Pick Up mechanics</w:t>
       </w:r>
     </w:p>
     <w:p/>
@@ -703,16 +701,11 @@
     <w:r>
       <w:t xml:space="preserve">Project </w:t>
     </w:r>
-    <w:proofErr w:type="gramStart"/>
     <w:r>
       <w:t>HOWLONG</w:t>
     </w:r>
     <w:r>
-      <w:t>(</w:t>
-    </w:r>
-    <w:proofErr w:type="gramEnd"/>
-    <w:r>
-      <w:t>v</w:t>
+      <w:t>(v</w:t>
     </w:r>
     <w:r>
       <w:t>3</w:t>

</xml_diff>

<commit_message>
Icons and inventory info re-added
</commit_message>
<xml_diff>
--- a/Development Log.docx
+++ b/Development Log.docx
@@ -929,11 +929,32 @@
         </w:numPr>
       </w:pPr>
       <w:r>
-        <w:t>Pick up prompt no longer visible through other objects or walls</w:t>
-      </w:r>
-    </w:p>
-    <w:p/>
-    <w:p/>
+        <w:t xml:space="preserve">Pick up prompt no longer visible through other objects or </w:t>
+      </w:r>
+      <w:proofErr w:type="gramStart"/>
+      <w:r>
+        <w:t>walls</w:t>
+      </w:r>
+      <w:proofErr w:type="gramEnd"/>
+    </w:p>
+    <w:p>
+      <w:pPr>
+        <w:pStyle w:val="ListParagraph"/>
+        <w:numPr>
+          <w:ilvl w:val="0"/>
+          <w:numId w:val="5"/>
+        </w:numPr>
+      </w:pPr>
+      <w:r>
+        <w:t xml:space="preserve">Texture Streaming Size to </w:t>
+      </w:r>
+      <w:r>
+        <w:t>2000</w:t>
+      </w:r>
+      <w:r>
+        <w:t>Mb</w:t>
+      </w:r>
+    </w:p>
     <w:sectPr>
       <w:footerReference w:type="default" r:id="rId7"/>
       <w:pgSz w:w="11906" w:h="16838"/>
@@ -1028,7 +1049,7 @@
       <w:rPr>
         <w:noProof/>
       </w:rPr>
-      <w:t>19/01/2023 16:45</w:t>
+      <w:t>19/01/2023 23:28</w:t>
     </w:r>
     <w:r>
       <w:fldChar w:fldCharType="end"/>

</xml_diff>

<commit_message>
Backpacks & Extra Inventory Space fixed and added
</commit_message>
<xml_diff>
--- a/Development Log.docx
+++ b/Development Log.docx
@@ -191,13 +191,8 @@
       </w:r>
       <w:proofErr w:type="spellEnd"/>
       <w:r>
-        <w:t xml:space="preserve"> to backup correct </w:t>
-      </w:r>
-      <w:proofErr w:type="gramStart"/>
-      <w:r>
-        <w:t>files</w:t>
-      </w:r>
-      <w:proofErr w:type="gramEnd"/>
+        <w:t xml:space="preserve"> to backup correct files</w:t>
+      </w:r>
     </w:p>
     <w:p>
       <w:pPr>
@@ -308,13 +303,8 @@
           <w:numId w:val="3"/>
         </w:numPr>
       </w:pPr>
-      <w:proofErr w:type="gramStart"/>
-      <w:r>
-        <w:t>Stamina System,</w:t>
-      </w:r>
-      <w:proofErr w:type="gramEnd"/>
-      <w:r>
-        <w:t xml:space="preserve"> now depletes and </w:t>
+      <w:r>
+        <w:t xml:space="preserve">Stamina System, now depletes and </w:t>
       </w:r>
       <w:r>
         <w:t>regenerates correctly.</w:t>
@@ -345,13 +335,8 @@
       </w:r>
       <w:proofErr w:type="spellEnd"/>
       <w:r>
-        <w:t xml:space="preserve"> to backup correct </w:t>
-      </w:r>
-      <w:proofErr w:type="gramStart"/>
-      <w:r>
-        <w:t>files</w:t>
-      </w:r>
-      <w:proofErr w:type="gramEnd"/>
+        <w:t xml:space="preserve"> to backup correct files</w:t>
+      </w:r>
     </w:p>
     <w:p>
       <w:pPr>
@@ -457,47 +442,32 @@
         </w:numPr>
       </w:pPr>
       <w:r>
-        <w:t xml:space="preserve">Inventory array to hold </w:t>
-      </w:r>
-      <w:proofErr w:type="gramStart"/>
-      <w:r>
-        <w:t>items</w:t>
-      </w:r>
-      <w:proofErr w:type="gramEnd"/>
-    </w:p>
-    <w:p>
-      <w:pPr>
-        <w:pStyle w:val="ListParagraph"/>
-        <w:numPr>
-          <w:ilvl w:val="0"/>
-          <w:numId w:val="3"/>
-        </w:numPr>
-      </w:pPr>
-      <w:r>
-        <w:t xml:space="preserve">Ability to pick up </w:t>
-      </w:r>
-      <w:proofErr w:type="gramStart"/>
-      <w:r>
-        <w:t>items</w:t>
-      </w:r>
-      <w:proofErr w:type="gramEnd"/>
-    </w:p>
-    <w:p>
-      <w:pPr>
-        <w:pStyle w:val="ListParagraph"/>
-        <w:numPr>
-          <w:ilvl w:val="0"/>
-          <w:numId w:val="3"/>
-        </w:numPr>
-      </w:pPr>
-      <w:r>
-        <w:t xml:space="preserve">Added ability to stack </w:t>
-      </w:r>
-      <w:proofErr w:type="gramStart"/>
-      <w:r>
-        <w:t>items</w:t>
-      </w:r>
-      <w:proofErr w:type="gramEnd"/>
+        <w:t>Inventory array to hold items</w:t>
+      </w:r>
+    </w:p>
+    <w:p>
+      <w:pPr>
+        <w:pStyle w:val="ListParagraph"/>
+        <w:numPr>
+          <w:ilvl w:val="0"/>
+          <w:numId w:val="3"/>
+        </w:numPr>
+      </w:pPr>
+      <w:r>
+        <w:t>Ability to pick up items</w:t>
+      </w:r>
+    </w:p>
+    <w:p>
+      <w:pPr>
+        <w:pStyle w:val="ListParagraph"/>
+        <w:numPr>
+          <w:ilvl w:val="0"/>
+          <w:numId w:val="3"/>
+        </w:numPr>
+      </w:pPr>
+      <w:r>
+        <w:t>Added ability to stack items</w:t>
+      </w:r>
     </w:p>
     <w:p>
       <w:pPr>
@@ -514,30 +484,20 @@
         <w:t>/drop</w:t>
       </w:r>
       <w:r>
-        <w:t xml:space="preserve"> </w:t>
-      </w:r>
-      <w:proofErr w:type="gramStart"/>
-      <w:r>
-        <w:t>items</w:t>
-      </w:r>
-      <w:proofErr w:type="gramEnd"/>
-    </w:p>
-    <w:p>
-      <w:pPr>
-        <w:pStyle w:val="ListParagraph"/>
-        <w:numPr>
-          <w:ilvl w:val="0"/>
-          <w:numId w:val="3"/>
-        </w:numPr>
-      </w:pPr>
-      <w:r>
-        <w:t xml:space="preserve">Added item </w:t>
-      </w:r>
-      <w:proofErr w:type="gramStart"/>
-      <w:r>
-        <w:t>descriptions</w:t>
-      </w:r>
-      <w:proofErr w:type="gramEnd"/>
+        <w:t xml:space="preserve"> items</w:t>
+      </w:r>
+    </w:p>
+    <w:p>
+      <w:pPr>
+        <w:pStyle w:val="ListParagraph"/>
+        <w:numPr>
+          <w:ilvl w:val="0"/>
+          <w:numId w:val="3"/>
+        </w:numPr>
+      </w:pPr>
+      <w:r>
+        <w:t>Added item descriptions</w:t>
+      </w:r>
     </w:p>
     <w:p>
       <w:pPr>
@@ -617,30 +577,20 @@
       </w:r>
       <w:proofErr w:type="spellEnd"/>
       <w:r>
-        <w:t xml:space="preserve"> items will now use separate inventory </w:t>
-      </w:r>
-      <w:proofErr w:type="gramStart"/>
-      <w:r>
-        <w:t>slots</w:t>
-      </w:r>
-      <w:proofErr w:type="gramEnd"/>
-    </w:p>
-    <w:p>
-      <w:pPr>
-        <w:pStyle w:val="ListParagraph"/>
-        <w:numPr>
-          <w:ilvl w:val="0"/>
-          <w:numId w:val="3"/>
-        </w:numPr>
-      </w:pPr>
-      <w:r>
-        <w:t xml:space="preserve">Incorrect graphic displaying for pick </w:t>
-      </w:r>
-      <w:proofErr w:type="gramStart"/>
-      <w:r>
-        <w:t>ups</w:t>
-      </w:r>
-      <w:proofErr w:type="gramEnd"/>
+        <w:t xml:space="preserve"> items will now use separate inventory slots</w:t>
+      </w:r>
+    </w:p>
+    <w:p>
+      <w:pPr>
+        <w:pStyle w:val="ListParagraph"/>
+        <w:numPr>
+          <w:ilvl w:val="0"/>
+          <w:numId w:val="3"/>
+        </w:numPr>
+      </w:pPr>
+      <w:r>
+        <w:t>Incorrect graphic displaying for pick ups</w:t>
+      </w:r>
     </w:p>
     <w:p>
       <w:pPr>
@@ -656,13 +606,8 @@
       </w:r>
       <w:proofErr w:type="spellEnd"/>
       <w:r>
-        <w:t xml:space="preserve"> no longer collide with the </w:t>
-      </w:r>
-      <w:proofErr w:type="gramStart"/>
-      <w:r>
-        <w:t>player</w:t>
-      </w:r>
-      <w:proofErr w:type="gramEnd"/>
+        <w:t xml:space="preserve"> no longer collide with the player</w:t>
+      </w:r>
     </w:p>
     <w:p>
       <w:pPr>
@@ -681,13 +626,8 @@
         </w:numPr>
       </w:pPr>
       <w:r>
-        <w:t xml:space="preserve">File Structure, store assets are now kept in their own </w:t>
-      </w:r>
-      <w:proofErr w:type="gramStart"/>
-      <w:r>
-        <w:t>folder</w:t>
-      </w:r>
-      <w:proofErr w:type="gramEnd"/>
+        <w:t>File Structure, store assets are now kept in their own folder</w:t>
+      </w:r>
     </w:p>
     <w:p>
       <w:pPr>
@@ -721,13 +661,8 @@
         </w:numPr>
       </w:pPr>
       <w:r>
-        <w:t xml:space="preserve">Inventory Widgets to display items picked </w:t>
-      </w:r>
-      <w:proofErr w:type="gramStart"/>
-      <w:r>
-        <w:t>up</w:t>
-      </w:r>
-      <w:proofErr w:type="gramEnd"/>
+        <w:t>Inventory Widgets to display items picked up</w:t>
+      </w:r>
     </w:p>
     <w:p>
       <w:pPr>
@@ -750,47 +685,32 @@
         </w:numPr>
       </w:pPr>
       <w:r>
-        <w:t xml:space="preserve">Bug where value always </w:t>
-      </w:r>
-      <w:proofErr w:type="gramStart"/>
-      <w:r>
-        <w:t>showed</w:t>
-      </w:r>
-      <w:proofErr w:type="gramEnd"/>
-    </w:p>
-    <w:p>
-      <w:pPr>
-        <w:pStyle w:val="ListParagraph"/>
-        <w:numPr>
-          <w:ilvl w:val="0"/>
-          <w:numId w:val="3"/>
-        </w:numPr>
-      </w:pPr>
-      <w:r>
-        <w:t xml:space="preserve">Pick Up </w:t>
-      </w:r>
-      <w:proofErr w:type="gramStart"/>
-      <w:r>
-        <w:t>mechanics</w:t>
-      </w:r>
-      <w:proofErr w:type="gramEnd"/>
-    </w:p>
-    <w:p>
-      <w:pPr>
-        <w:pStyle w:val="ListParagraph"/>
-        <w:numPr>
-          <w:ilvl w:val="0"/>
-          <w:numId w:val="3"/>
-        </w:numPr>
-      </w:pPr>
-      <w:r>
-        <w:t xml:space="preserve">Inventory Icons to reflect </w:t>
-      </w:r>
-      <w:proofErr w:type="gramStart"/>
-      <w:r>
-        <w:t>items</w:t>
-      </w:r>
-      <w:proofErr w:type="gramEnd"/>
+        <w:t>Bug where value always showed</w:t>
+      </w:r>
+    </w:p>
+    <w:p>
+      <w:pPr>
+        <w:pStyle w:val="ListParagraph"/>
+        <w:numPr>
+          <w:ilvl w:val="0"/>
+          <w:numId w:val="3"/>
+        </w:numPr>
+      </w:pPr>
+      <w:r>
+        <w:t>Pick Up mechanics</w:t>
+      </w:r>
+    </w:p>
+    <w:p>
+      <w:pPr>
+        <w:pStyle w:val="ListParagraph"/>
+        <w:numPr>
+          <w:ilvl w:val="0"/>
+          <w:numId w:val="3"/>
+        </w:numPr>
+      </w:pPr>
+      <w:r>
+        <w:t>Inventory Icons to reflect items</w:t>
+      </w:r>
     </w:p>
     <w:p/>
     <w:p>
@@ -818,13 +738,8 @@
         </w:numPr>
       </w:pPr>
       <w:r>
-        <w:t xml:space="preserve">Ability to examine </w:t>
-      </w:r>
-      <w:proofErr w:type="gramStart"/>
-      <w:r>
-        <w:t>items</w:t>
-      </w:r>
-      <w:proofErr w:type="gramEnd"/>
+        <w:t>Ability to examine items</w:t>
+      </w:r>
     </w:p>
     <w:p>
       <w:pPr>
@@ -838,13 +753,20 @@
         <w:t>Ability to rotate items</w:t>
       </w:r>
       <w:r>
-        <w:t xml:space="preserve"> under </w:t>
-      </w:r>
-      <w:proofErr w:type="gramStart"/>
-      <w:r>
-        <w:t>examination</w:t>
-      </w:r>
-      <w:proofErr w:type="gramEnd"/>
+        <w:t xml:space="preserve"> under examination</w:t>
+      </w:r>
+    </w:p>
+    <w:p>
+      <w:pPr>
+        <w:pStyle w:val="ListParagraph"/>
+        <w:numPr>
+          <w:ilvl w:val="0"/>
+          <w:numId w:val="5"/>
+        </w:numPr>
+      </w:pPr>
+      <w:r>
+        <w:t>Added ability to add extra inventory</w:t>
+      </w:r>
     </w:p>
     <w:p>
       <w:pPr>
@@ -875,13 +797,8 @@
         </w:numPr>
       </w:pPr>
       <w:r>
-        <w:t xml:space="preserve">Bug where item descriptions we not </w:t>
-      </w:r>
-      <w:proofErr w:type="gramStart"/>
-      <w:r>
-        <w:t>displaying</w:t>
-      </w:r>
-      <w:proofErr w:type="gramEnd"/>
+        <w:t>Bug where item descriptions we not displaying</w:t>
+      </w:r>
     </w:p>
     <w:p>
       <w:pPr>
@@ -892,13 +809,20 @@
         </w:numPr>
       </w:pPr>
       <w:r>
-        <w:t xml:space="preserve">Bug where examination widget reference was not set </w:t>
-      </w:r>
-      <w:proofErr w:type="gramStart"/>
-      <w:r>
-        <w:t>correctly</w:t>
-      </w:r>
-      <w:proofErr w:type="gramEnd"/>
+        <w:t>Bug where examination widget reference was not set correctly</w:t>
+      </w:r>
+    </w:p>
+    <w:p>
+      <w:pPr>
+        <w:pStyle w:val="ListParagraph"/>
+        <w:numPr>
+          <w:ilvl w:val="0"/>
+          <w:numId w:val="5"/>
+        </w:numPr>
+      </w:pPr>
+      <w:r>
+        <w:t xml:space="preserve">Bug where widget wouldn’t display on backpacks and wouldn’t allow collection. </w:t>
+      </w:r>
     </w:p>
     <w:p>
       <w:pPr>
@@ -929,13 +853,8 @@
         </w:numPr>
       </w:pPr>
       <w:r>
-        <w:t xml:space="preserve">Pick up prompt no longer visible through other objects or </w:t>
-      </w:r>
-      <w:proofErr w:type="gramStart"/>
-      <w:r>
-        <w:t>walls</w:t>
-      </w:r>
-      <w:proofErr w:type="gramEnd"/>
+        <w:t>Pick up prompt no longer visible through other objects or walls</w:t>
+      </w:r>
     </w:p>
     <w:p>
       <w:pPr>
@@ -946,6 +865,7 @@
         </w:numPr>
       </w:pPr>
       <w:r>
+        <w:lastRenderedPageBreak/>
         <w:t xml:space="preserve">Texture Streaming Size to </w:t>
       </w:r>
       <w:r>
@@ -1000,16 +920,11 @@
     <w:r>
       <w:t xml:space="preserve">Project </w:t>
     </w:r>
-    <w:proofErr w:type="gramStart"/>
     <w:r>
       <w:t>HOWLONG</w:t>
     </w:r>
     <w:r>
-      <w:t>(</w:t>
-    </w:r>
-    <w:proofErr w:type="gramEnd"/>
-    <w:r>
-      <w:t>v</w:t>
+      <w:t>(v</w:t>
     </w:r>
     <w:r>
       <w:t>3</w:t>
@@ -1049,7 +964,7 @@
       <w:rPr>
         <w:noProof/>
       </w:rPr>
-      <w:t>19/01/2023 23:28</w:t>
+      <w:t>20/02/2023 13:10</w:t>
     </w:r>
     <w:r>
       <w:fldChar w:fldCharType="end"/>

</xml_diff>

<commit_message>
0.0.3b build data and fixes
</commit_message>
<xml_diff>
--- a/Development Log.docx
+++ b/Development Log.docx
@@ -183,15 +183,7 @@
         </w:numPr>
       </w:pPr>
       <w:r>
-        <w:t xml:space="preserve">Updated </w:t>
-      </w:r>
-      <w:proofErr w:type="spellStart"/>
-      <w:r>
-        <w:t>gitignore</w:t>
-      </w:r>
-      <w:proofErr w:type="spellEnd"/>
-      <w:r>
-        <w:t xml:space="preserve"> to backup correct files</w:t>
+        <w:t>Updated gitignore to backup correct files</w:t>
       </w:r>
     </w:p>
     <w:p>
@@ -266,13 +258,8 @@
           <w:numId w:val="3"/>
         </w:numPr>
       </w:pPr>
-      <w:proofErr w:type="spellStart"/>
-      <w:r>
-        <w:t>Headbob</w:t>
-      </w:r>
-      <w:proofErr w:type="spellEnd"/>
-      <w:r>
-        <w:t xml:space="preserve"> Mechanic</w:t>
+      <w:r>
+        <w:t>Headbob Mechanic</w:t>
       </w:r>
     </w:p>
     <w:p>
@@ -327,15 +314,7 @@
         </w:numPr>
       </w:pPr>
       <w:r>
-        <w:t xml:space="preserve">Updated </w:t>
-      </w:r>
-      <w:proofErr w:type="spellStart"/>
-      <w:r>
-        <w:t>gitignore</w:t>
-      </w:r>
-      <w:proofErr w:type="spellEnd"/>
-      <w:r>
-        <w:t xml:space="preserve"> to backup correct files</w:t>
+        <w:t>Updated gitignore to backup correct files</w:t>
       </w:r>
     </w:p>
     <w:p>
@@ -370,24 +349,14 @@
           <w:numId w:val="3"/>
         </w:numPr>
       </w:pPr>
-      <w:proofErr w:type="spellStart"/>
       <w:r>
         <w:t>VisualStudio</w:t>
       </w:r>
-      <w:proofErr w:type="spellEnd"/>
       <w:r>
         <w:t xml:space="preserve"> 2019</w:t>
       </w:r>
       <w:r>
-        <w:t xml:space="preserve"> to </w:t>
-      </w:r>
-      <w:proofErr w:type="spellStart"/>
-      <w:r>
-        <w:t>VisualStudio</w:t>
-      </w:r>
-      <w:proofErr w:type="spellEnd"/>
-      <w:r>
-        <w:t xml:space="preserve"> 2022</w:t>
+        <w:t xml:space="preserve"> to VisualStudio 2022</w:t>
       </w:r>
     </w:p>
     <w:p/>
@@ -571,13 +540,8 @@
           <w:numId w:val="3"/>
         </w:numPr>
       </w:pPr>
-      <w:proofErr w:type="spellStart"/>
-      <w:r>
-        <w:t>Unstackable</w:t>
-      </w:r>
-      <w:proofErr w:type="spellEnd"/>
-      <w:r>
-        <w:t xml:space="preserve"> items will now use separate inventory slots</w:t>
+      <w:r>
+        <w:t>Unstackable items will now use separate inventory slots</w:t>
       </w:r>
     </w:p>
     <w:p>
@@ -600,13 +564,8 @@
           <w:numId w:val="3"/>
         </w:numPr>
       </w:pPr>
-      <w:proofErr w:type="spellStart"/>
-      <w:r>
-        <w:t>Pick ups</w:t>
-      </w:r>
-      <w:proofErr w:type="spellEnd"/>
-      <w:r>
-        <w:t xml:space="preserve"> no longer collide with the player</w:t>
+      <w:r>
+        <w:t>Pick ups no longer collide with the player</w:t>
       </w:r>
     </w:p>
     <w:p>
@@ -637,7 +596,6 @@
           <w:numId w:val="3"/>
         </w:numPr>
       </w:pPr>
-      <w:proofErr w:type="spellStart"/>
       <w:r>
         <w:t>git</w:t>
       </w:r>
@@ -645,11 +603,7 @@
         <w:t>i</w:t>
       </w:r>
       <w:r>
-        <w:t>gnore</w:t>
-      </w:r>
-      <w:proofErr w:type="spellEnd"/>
-      <w:r>
-        <w:t xml:space="preserve"> file</w:t>
+        <w:t>gnore file</w:t>
       </w:r>
     </w:p>
     <w:p>
@@ -770,6 +724,26 @@
     </w:p>
     <w:p>
       <w:pPr>
+        <w:pStyle w:val="Heading3"/>
+      </w:pPr>
+      <w:r>
+        <w:t>Items</w:t>
+      </w:r>
+    </w:p>
+    <w:p>
+      <w:pPr>
+        <w:pStyle w:val="ListParagraph"/>
+        <w:numPr>
+          <w:ilvl w:val="0"/>
+          <w:numId w:val="4"/>
+        </w:numPr>
+      </w:pPr>
+      <w:r>
+        <w:t>MedKit</w:t>
+      </w:r>
+    </w:p>
+    <w:p>
+      <w:pPr>
         <w:pStyle w:val="Heading2"/>
       </w:pPr>
       <w:r>
@@ -826,9 +800,22 @@
     </w:p>
     <w:p>
       <w:pPr>
+        <w:pStyle w:val="ListParagraph"/>
+        <w:numPr>
+          <w:ilvl w:val="0"/>
+          <w:numId w:val="5"/>
+        </w:numPr>
+      </w:pPr>
+      <w:r>
+        <w:t xml:space="preserve">Bug where Medkit couldn’t be rotated under examination correctly. </w:t>
+      </w:r>
+    </w:p>
+    <w:p>
+      <w:pPr>
         <w:pStyle w:val="Heading2"/>
       </w:pPr>
       <w:r>
+        <w:lastRenderedPageBreak/>
         <w:t>Updated</w:t>
       </w:r>
     </w:p>
@@ -865,7 +852,6 @@
         </w:numPr>
       </w:pPr>
       <w:r>
-        <w:lastRenderedPageBreak/>
         <w:t xml:space="preserve">Texture Streaming Size to </w:t>
       </w:r>
       <w:r>
@@ -964,7 +950,7 @@
       <w:rPr>
         <w:noProof/>
       </w:rPr>
-      <w:t>20/02/2023 13:10</w:t>
+      <w:t>20/02/2023 16:13</w:t>
     </w:r>
     <w:r>
       <w:fldChar w:fldCharType="end"/>

</xml_diff>

<commit_message>
Started adding use to items.
</commit_message>
<xml_diff>
--- a/Development Log.docx
+++ b/Development Log.docx
@@ -861,6 +861,75 @@
         <w:t>Mb</w:t>
       </w:r>
     </w:p>
+    <w:p/>
+    <w:p>
+      <w:pPr>
+        <w:pStyle w:val="Heading1"/>
+      </w:pPr>
+      <w:r>
+        <w:t>Version 0.0.</w:t>
+      </w:r>
+      <w:r>
+        <w:t>4</w:t>
+      </w:r>
+    </w:p>
+    <w:p>
+      <w:pPr>
+        <w:pStyle w:val="Heading2"/>
+      </w:pPr>
+      <w:r>
+        <w:t>Added</w:t>
+      </w:r>
+    </w:p>
+    <w:p>
+      <w:pPr>
+        <w:pStyle w:val="Heading3"/>
+      </w:pPr>
+      <w:r>
+        <w:t>Items</w:t>
+      </w:r>
+    </w:p>
+    <w:p>
+      <w:pPr>
+        <w:pStyle w:val="Heading2"/>
+      </w:pPr>
+      <w:r>
+        <w:t>Fixed</w:t>
+      </w:r>
+    </w:p>
+    <w:p>
+      <w:pPr>
+        <w:pStyle w:val="Heading2"/>
+      </w:pPr>
+      <w:r>
+        <w:t>Updated</w:t>
+      </w:r>
+    </w:p>
+    <w:p>
+      <w:pPr>
+        <w:pStyle w:val="ListParagraph"/>
+        <w:numPr>
+          <w:ilvl w:val="0"/>
+          <w:numId w:val="5"/>
+        </w:numPr>
+      </w:pPr>
+      <w:r>
+        <w:t xml:space="preserve">Texture Streaming Size to </w:t>
+      </w:r>
+      <w:r>
+        <w:t>4</w:t>
+      </w:r>
+      <w:r>
+        <w:t>0</w:t>
+      </w:r>
+      <w:r>
+        <w:t>96</w:t>
+      </w:r>
+      <w:r>
+        <w:t>Mb</w:t>
+      </w:r>
+    </w:p>
+    <w:p/>
     <w:sectPr>
       <w:footerReference w:type="default" r:id="rId7"/>
       <w:pgSz w:w="11906" w:h="16838"/>
@@ -950,7 +1019,7 @@
       <w:rPr>
         <w:noProof/>
       </w:rPr>
-      <w:t>20/02/2023 16:13</w:t>
+      <w:t>25/02/2023 16:29</w:t>
     </w:r>
     <w:r>
       <w:fldChar w:fldCharType="end"/>

</xml_diff>

<commit_message>
Flashlight batteries and mechanics updated
</commit_message>
<xml_diff>
--- a/Development Log.docx
+++ b/Development Log.docx
@@ -183,7 +183,15 @@
         </w:numPr>
       </w:pPr>
       <w:r>
-        <w:t>Updated gitignore to backup correct files</w:t>
+        <w:t xml:space="preserve">Updated </w:t>
+      </w:r>
+      <w:proofErr w:type="spellStart"/>
+      <w:r>
+        <w:t>gitignore</w:t>
+      </w:r>
+      <w:proofErr w:type="spellEnd"/>
+      <w:r>
+        <w:t xml:space="preserve"> to backup correct files</w:t>
       </w:r>
     </w:p>
     <w:p>
@@ -258,8 +266,13 @@
           <w:numId w:val="3"/>
         </w:numPr>
       </w:pPr>
-      <w:r>
-        <w:t>Headbob Mechanic</w:t>
+      <w:proofErr w:type="spellStart"/>
+      <w:r>
+        <w:t>Headbob</w:t>
+      </w:r>
+      <w:proofErr w:type="spellEnd"/>
+      <w:r>
+        <w:t xml:space="preserve"> Mechanic</w:t>
       </w:r>
     </w:p>
     <w:p>
@@ -314,7 +327,15 @@
         </w:numPr>
       </w:pPr>
       <w:r>
-        <w:t>Updated gitignore to backup correct files</w:t>
+        <w:t xml:space="preserve">Updated </w:t>
+      </w:r>
+      <w:proofErr w:type="spellStart"/>
+      <w:r>
+        <w:t>gitignore</w:t>
+      </w:r>
+      <w:proofErr w:type="spellEnd"/>
+      <w:r>
+        <w:t xml:space="preserve"> to backup correct files</w:t>
       </w:r>
     </w:p>
     <w:p>
@@ -349,14 +370,24 @@
           <w:numId w:val="3"/>
         </w:numPr>
       </w:pPr>
+      <w:proofErr w:type="spellStart"/>
       <w:r>
         <w:t>VisualStudio</w:t>
       </w:r>
+      <w:proofErr w:type="spellEnd"/>
       <w:r>
         <w:t xml:space="preserve"> 2019</w:t>
       </w:r>
       <w:r>
-        <w:t xml:space="preserve"> to VisualStudio 2022</w:t>
+        <w:t xml:space="preserve"> to </w:t>
+      </w:r>
+      <w:proofErr w:type="spellStart"/>
+      <w:r>
+        <w:t>VisualStudio</w:t>
+      </w:r>
+      <w:proofErr w:type="spellEnd"/>
+      <w:r>
+        <w:t xml:space="preserve"> 2022</w:t>
       </w:r>
     </w:p>
     <w:p/>
@@ -540,8 +571,13 @@
           <w:numId w:val="3"/>
         </w:numPr>
       </w:pPr>
-      <w:r>
-        <w:t>Unstackable items will now use separate inventory slots</w:t>
+      <w:proofErr w:type="spellStart"/>
+      <w:r>
+        <w:t>Unstackable</w:t>
+      </w:r>
+      <w:proofErr w:type="spellEnd"/>
+      <w:r>
+        <w:t xml:space="preserve"> items will now use separate inventory slots</w:t>
       </w:r>
     </w:p>
     <w:p>
@@ -564,8 +600,13 @@
           <w:numId w:val="3"/>
         </w:numPr>
       </w:pPr>
-      <w:r>
-        <w:t>Pick ups no longer collide with the player</w:t>
+      <w:proofErr w:type="spellStart"/>
+      <w:r>
+        <w:t>Pick ups</w:t>
+      </w:r>
+      <w:proofErr w:type="spellEnd"/>
+      <w:r>
+        <w:t xml:space="preserve"> no longer collide with the player</w:t>
       </w:r>
     </w:p>
     <w:p>
@@ -596,6 +637,7 @@
           <w:numId w:val="3"/>
         </w:numPr>
       </w:pPr>
+      <w:proofErr w:type="spellStart"/>
       <w:r>
         <w:t>git</w:t>
       </w:r>
@@ -603,7 +645,11 @@
         <w:t>i</w:t>
       </w:r>
       <w:r>
-        <w:t>gnore file</w:t>
+        <w:t>gnore</w:t>
+      </w:r>
+      <w:proofErr w:type="spellEnd"/>
+      <w:r>
+        <w:t xml:space="preserve"> file</w:t>
       </w:r>
     </w:p>
     <w:p>
@@ -738,9 +784,11 @@
           <w:numId w:val="4"/>
         </w:numPr>
       </w:pPr>
+      <w:proofErr w:type="spellStart"/>
       <w:r>
         <w:t>MedKit</w:t>
       </w:r>
+      <w:proofErr w:type="spellEnd"/>
     </w:p>
     <w:p>
       <w:pPr>
@@ -807,7 +855,15 @@
         </w:numPr>
       </w:pPr>
       <w:r>
-        <w:t xml:space="preserve">Bug where Medkit couldn’t be rotated under examination correctly. </w:t>
+        <w:t xml:space="preserve">Bug where </w:t>
+      </w:r>
+      <w:proofErr w:type="spellStart"/>
+      <w:r>
+        <w:t>Medkit</w:t>
+      </w:r>
+      <w:proofErr w:type="spellEnd"/>
+      <w:r>
+        <w:t xml:space="preserve"> couldn’t be rotated under examination correctly. </w:t>
       </w:r>
     </w:p>
     <w:p>
@@ -867,10 +923,7 @@
         <w:pStyle w:val="Heading1"/>
       </w:pPr>
       <w:r>
-        <w:t>Version 0.0.</w:t>
-      </w:r>
-      <w:r>
-        <w:t>4</w:t>
+        <w:t>Version 0.0.4</w:t>
       </w:r>
     </w:p>
     <w:p>
@@ -899,6 +952,33 @@
     </w:p>
     <w:p>
       <w:pPr>
+        <w:pStyle w:val="ListParagraph"/>
+        <w:numPr>
+          <w:ilvl w:val="0"/>
+          <w:numId w:val="6"/>
+        </w:numPr>
+      </w:pPr>
+      <w:r>
+        <w:t>Flashlight no longer starts as on</w:t>
+      </w:r>
+      <w:r>
+        <w:t>, this is to save initial battery life</w:t>
+      </w:r>
+    </w:p>
+    <w:p>
+      <w:pPr>
+        <w:pStyle w:val="ListParagraph"/>
+        <w:numPr>
+          <w:ilvl w:val="0"/>
+          <w:numId w:val="6"/>
+        </w:numPr>
+      </w:pPr>
+      <w:r>
+        <w:t>Flashlight variable was incorrect and wouldn’t stay on when turned on</w:t>
+      </w:r>
+    </w:p>
+    <w:p>
+      <w:pPr>
         <w:pStyle w:val="Heading2"/>
       </w:pPr>
       <w:r>
@@ -914,13 +994,7 @@
         </w:numPr>
       </w:pPr>
       <w:r>
-        <w:t xml:space="preserve">Texture Streaming Size to </w:t>
-      </w:r>
-      <w:r>
-        <w:t>4</w:t>
-      </w:r>
-      <w:r>
-        <w:t>0</w:t>
+        <w:t>Texture Streaming Size to 40</w:t>
       </w:r>
       <w:r>
         <w:t>96</w:t>
@@ -1019,7 +1093,7 @@
       <w:rPr>
         <w:noProof/>
       </w:rPr>
-      <w:t>25/02/2023 16:29</w:t>
+      <w:t>25/02/2023 18:21</w:t>
     </w:r>
     <w:r>
       <w:fldChar w:fldCharType="end"/>
@@ -1168,6 +1242,119 @@
     </w:lvl>
   </w:abstractNum>
   <w:abstractNum w:abstractNumId="1" w15:restartNumberingAfterBreak="0">
+    <w:nsid w:val="278E3B4C"/>
+    <w:multiLevelType w:val="hybridMultilevel"/>
+    <w:tmpl w:val="215C530E"/>
+    <w:lvl w:ilvl="0" w:tplc="08090001">
+      <w:start w:val="1"/>
+      <w:numFmt w:val="bullet"/>
+      <w:lvlText w:val=""/>
+      <w:lvlJc w:val="left"/>
+      <w:pPr>
+        <w:ind w:left="720" w:hanging="360"/>
+      </w:pPr>
+      <w:rPr>
+        <w:rFonts w:ascii="Symbol" w:hAnsi="Symbol" w:hint="default"/>
+      </w:rPr>
+    </w:lvl>
+    <w:lvl w:ilvl="1" w:tplc="08090003" w:tentative="1">
+      <w:start w:val="1"/>
+      <w:numFmt w:val="bullet"/>
+      <w:lvlText w:val="o"/>
+      <w:lvlJc w:val="left"/>
+      <w:pPr>
+        <w:ind w:left="1440" w:hanging="360"/>
+      </w:pPr>
+      <w:rPr>
+        <w:rFonts w:ascii="Courier New" w:hAnsi="Courier New" w:cs="Courier New" w:hint="default"/>
+      </w:rPr>
+    </w:lvl>
+    <w:lvl w:ilvl="2" w:tplc="08090005" w:tentative="1">
+      <w:start w:val="1"/>
+      <w:numFmt w:val="bullet"/>
+      <w:lvlText w:val=""/>
+      <w:lvlJc w:val="left"/>
+      <w:pPr>
+        <w:ind w:left="2160" w:hanging="360"/>
+      </w:pPr>
+      <w:rPr>
+        <w:rFonts w:ascii="Wingdings" w:hAnsi="Wingdings" w:hint="default"/>
+      </w:rPr>
+    </w:lvl>
+    <w:lvl w:ilvl="3" w:tplc="08090001" w:tentative="1">
+      <w:start w:val="1"/>
+      <w:numFmt w:val="bullet"/>
+      <w:lvlText w:val=""/>
+      <w:lvlJc w:val="left"/>
+      <w:pPr>
+        <w:ind w:left="2880" w:hanging="360"/>
+      </w:pPr>
+      <w:rPr>
+        <w:rFonts w:ascii="Symbol" w:hAnsi="Symbol" w:hint="default"/>
+      </w:rPr>
+    </w:lvl>
+    <w:lvl w:ilvl="4" w:tplc="08090003" w:tentative="1">
+      <w:start w:val="1"/>
+      <w:numFmt w:val="bullet"/>
+      <w:lvlText w:val="o"/>
+      <w:lvlJc w:val="left"/>
+      <w:pPr>
+        <w:ind w:left="3600" w:hanging="360"/>
+      </w:pPr>
+      <w:rPr>
+        <w:rFonts w:ascii="Courier New" w:hAnsi="Courier New" w:cs="Courier New" w:hint="default"/>
+      </w:rPr>
+    </w:lvl>
+    <w:lvl w:ilvl="5" w:tplc="08090005" w:tentative="1">
+      <w:start w:val="1"/>
+      <w:numFmt w:val="bullet"/>
+      <w:lvlText w:val=""/>
+      <w:lvlJc w:val="left"/>
+      <w:pPr>
+        <w:ind w:left="4320" w:hanging="360"/>
+      </w:pPr>
+      <w:rPr>
+        <w:rFonts w:ascii="Wingdings" w:hAnsi="Wingdings" w:hint="default"/>
+      </w:rPr>
+    </w:lvl>
+    <w:lvl w:ilvl="6" w:tplc="08090001" w:tentative="1">
+      <w:start w:val="1"/>
+      <w:numFmt w:val="bullet"/>
+      <w:lvlText w:val=""/>
+      <w:lvlJc w:val="left"/>
+      <w:pPr>
+        <w:ind w:left="5040" w:hanging="360"/>
+      </w:pPr>
+      <w:rPr>
+        <w:rFonts w:ascii="Symbol" w:hAnsi="Symbol" w:hint="default"/>
+      </w:rPr>
+    </w:lvl>
+    <w:lvl w:ilvl="7" w:tplc="08090003" w:tentative="1">
+      <w:start w:val="1"/>
+      <w:numFmt w:val="bullet"/>
+      <w:lvlText w:val="o"/>
+      <w:lvlJc w:val="left"/>
+      <w:pPr>
+        <w:ind w:left="5760" w:hanging="360"/>
+      </w:pPr>
+      <w:rPr>
+        <w:rFonts w:ascii="Courier New" w:hAnsi="Courier New" w:cs="Courier New" w:hint="default"/>
+      </w:rPr>
+    </w:lvl>
+    <w:lvl w:ilvl="8" w:tplc="08090005" w:tentative="1">
+      <w:start w:val="1"/>
+      <w:numFmt w:val="bullet"/>
+      <w:lvlText w:val=""/>
+      <w:lvlJc w:val="left"/>
+      <w:pPr>
+        <w:ind w:left="6480" w:hanging="360"/>
+      </w:pPr>
+      <w:rPr>
+        <w:rFonts w:ascii="Wingdings" w:hAnsi="Wingdings" w:hint="default"/>
+      </w:rPr>
+    </w:lvl>
+  </w:abstractNum>
+  <w:abstractNum w:abstractNumId="2" w15:restartNumberingAfterBreak="0">
     <w:nsid w:val="27B03DF0"/>
     <w:multiLevelType w:val="hybridMultilevel"/>
     <w:tmpl w:val="1E702596"/>
@@ -1280,7 +1467,7 @@
       </w:rPr>
     </w:lvl>
   </w:abstractNum>
-  <w:abstractNum w:abstractNumId="2" w15:restartNumberingAfterBreak="0">
+  <w:abstractNum w:abstractNumId="3" w15:restartNumberingAfterBreak="0">
     <w:nsid w:val="36CE3E0B"/>
     <w:multiLevelType w:val="hybridMultilevel"/>
     <w:tmpl w:val="D4F8C3CA"/>
@@ -1393,7 +1580,7 @@
       </w:rPr>
     </w:lvl>
   </w:abstractNum>
-  <w:abstractNum w:abstractNumId="3" w15:restartNumberingAfterBreak="0">
+  <w:abstractNum w:abstractNumId="4" w15:restartNumberingAfterBreak="0">
     <w:nsid w:val="3AB56B30"/>
     <w:multiLevelType w:val="hybridMultilevel"/>
     <w:tmpl w:val="ABF0B398"/>
@@ -1506,7 +1693,7 @@
       </w:rPr>
     </w:lvl>
   </w:abstractNum>
-  <w:abstractNum w:abstractNumId="4" w15:restartNumberingAfterBreak="0">
+  <w:abstractNum w:abstractNumId="5" w15:restartNumberingAfterBreak="0">
     <w:nsid w:val="3FF84F37"/>
     <w:multiLevelType w:val="hybridMultilevel"/>
     <w:tmpl w:val="4FE09FE4"/>
@@ -1623,16 +1810,19 @@
     <w:abstractNumId w:val="0"/>
   </w:num>
   <w:num w:numId="2" w16cid:durableId="1355576490">
+    <w:abstractNumId w:val="5"/>
+  </w:num>
+  <w:num w:numId="3" w16cid:durableId="736052459">
+    <w:abstractNumId w:val="2"/>
+  </w:num>
+  <w:num w:numId="4" w16cid:durableId="1700624967">
+    <w:abstractNumId w:val="3"/>
+  </w:num>
+  <w:num w:numId="5" w16cid:durableId="23604878">
     <w:abstractNumId w:val="4"/>
   </w:num>
-  <w:num w:numId="3" w16cid:durableId="736052459">
+  <w:num w:numId="6" w16cid:durableId="337849307">
     <w:abstractNumId w:val="1"/>
-  </w:num>
-  <w:num w:numId="4" w16cid:durableId="1700624967">
-    <w:abstractNumId w:val="2"/>
-  </w:num>
-  <w:num w:numId="5" w16cid:durableId="23604878">
-    <w:abstractNumId w:val="3"/>
   </w:num>
 </w:numbering>
 </file>

</xml_diff>

<commit_message>
HUD now displays health/stamina/battery and updates accordingly
</commit_message>
<xml_diff>
--- a/Development Log.docx
+++ b/Development Log.docx
@@ -85,6 +85,9 @@
       <w:r>
         <w:t>4.27.1</w:t>
       </w:r>
+      <w:r>
+        <w:t>.</w:t>
+      </w:r>
     </w:p>
     <w:p>
       <w:pPr>
@@ -97,6 +100,9 @@
       <w:r>
         <w:t>Basic Character Controller Motion</w:t>
       </w:r>
+      <w:r>
+        <w:t>.</w:t>
+      </w:r>
     </w:p>
     <w:p>
       <w:pPr>
@@ -109,6 +115,9 @@
       <w:r>
         <w:t>Door Mechanics</w:t>
       </w:r>
+      <w:r>
+        <w:t>.</w:t>
+      </w:r>
     </w:p>
     <w:p>
       <w:pPr>
@@ -121,6 +130,9 @@
       <w:r>
         <w:t>Interaction System</w:t>
       </w:r>
+      <w:r>
+        <w:t>.</w:t>
+      </w:r>
     </w:p>
     <w:p>
       <w:pPr>
@@ -133,6 +145,9 @@
       <w:r>
         <w:t>Lighting Effects</w:t>
       </w:r>
+      <w:r>
+        <w:t>.</w:t>
+      </w:r>
     </w:p>
     <w:p>
       <w:pPr>
@@ -145,6 +160,9 @@
       <w:r>
         <w:t>Torch</w:t>
       </w:r>
+      <w:r>
+        <w:t>.</w:t>
+      </w:r>
     </w:p>
     <w:p>
       <w:pPr>
@@ -157,6 +175,9 @@
       <w:r>
         <w:t>GNU License</w:t>
       </w:r>
+      <w:r>
+        <w:t>.</w:t>
+      </w:r>
     </w:p>
     <w:p>
       <w:pPr>
@@ -183,21 +204,171 @@
         </w:numPr>
       </w:pPr>
       <w:r>
-        <w:t xml:space="preserve">Updated </w:t>
-      </w:r>
+        <w:t>Updated gitignore to backup correct files</w:t>
+      </w:r>
+      <w:r>
+        <w:t>.</w:t>
+      </w:r>
+    </w:p>
+    <w:p>
+      <w:pPr>
+        <w:pStyle w:val="ListParagraph"/>
+        <w:numPr>
+          <w:ilvl w:val="0"/>
+          <w:numId w:val="3"/>
+        </w:numPr>
+      </w:pPr>
+      <w:r>
+        <w:t>Interaction Mechanics</w:t>
+      </w:r>
+      <w:r>
+        <w:t>.</w:t>
+      </w:r>
+    </w:p>
+    <w:p>
+      <w:pPr>
+        <w:pStyle w:val="ListParagraph"/>
+        <w:numPr>
+          <w:ilvl w:val="0"/>
+          <w:numId w:val="3"/>
+        </w:numPr>
+      </w:pPr>
+      <w:r>
+        <w:t>Character Controller</w:t>
+      </w:r>
+      <w:r>
+        <w:t>.</w:t>
+      </w:r>
+    </w:p>
+    <w:p>
+      <w:pPr>
+        <w:pStyle w:val="Heading1"/>
+      </w:pPr>
+      <w:r>
+        <w:t>Version 0.0.1b</w:t>
+      </w:r>
+    </w:p>
+    <w:p>
+      <w:pPr>
+        <w:pStyle w:val="Heading2"/>
+      </w:pPr>
+      <w:r>
+        <w:t>Added</w:t>
+      </w:r>
+    </w:p>
+    <w:p>
+      <w:pPr>
+        <w:pStyle w:val="ListParagraph"/>
+        <w:numPr>
+          <w:ilvl w:val="0"/>
+          <w:numId w:val="3"/>
+        </w:numPr>
+      </w:pPr>
+      <w:r>
+        <w:t>Stamina System</w:t>
+      </w:r>
+      <w:r>
+        <w:t>.</w:t>
+      </w:r>
+    </w:p>
+    <w:p>
+      <w:pPr>
+        <w:pStyle w:val="ListParagraph"/>
+        <w:numPr>
+          <w:ilvl w:val="0"/>
+          <w:numId w:val="3"/>
+        </w:numPr>
+      </w:pPr>
+      <w:r>
+        <w:t>Crouching</w:t>
+      </w:r>
+      <w:r>
+        <w:t>.</w:t>
+      </w:r>
+    </w:p>
+    <w:p>
+      <w:pPr>
+        <w:pStyle w:val="ListParagraph"/>
+        <w:numPr>
+          <w:ilvl w:val="0"/>
+          <w:numId w:val="3"/>
+        </w:numPr>
+      </w:pPr>
       <w:proofErr w:type="spellStart"/>
       <w:r>
-        <w:t>gitignore</w:t>
+        <w:t>Headbob</w:t>
       </w:r>
       <w:proofErr w:type="spellEnd"/>
       <w:r>
-        <w:t xml:space="preserve"> to backup correct </w:t>
-      </w:r>
-      <w:proofErr w:type="gramStart"/>
-      <w:r>
-        <w:t>files</w:t>
-      </w:r>
-      <w:proofErr w:type="gramEnd"/>
+        <w:t xml:space="preserve"> Mechanic</w:t>
+      </w:r>
+      <w:r>
+        <w:t>.</w:t>
+      </w:r>
+    </w:p>
+    <w:p>
+      <w:pPr>
+        <w:pStyle w:val="ListParagraph"/>
+        <w:numPr>
+          <w:ilvl w:val="0"/>
+          <w:numId w:val="3"/>
+        </w:numPr>
+      </w:pPr>
+      <w:r>
+        <w:t>New Fonts</w:t>
+      </w:r>
+      <w:r>
+        <w:t>.</w:t>
+      </w:r>
+    </w:p>
+    <w:p>
+      <w:pPr>
+        <w:pStyle w:val="Heading2"/>
+      </w:pPr>
+      <w:r>
+        <w:t>Fixed</w:t>
+      </w:r>
+    </w:p>
+    <w:p>
+      <w:pPr>
+        <w:pStyle w:val="ListParagraph"/>
+        <w:numPr>
+          <w:ilvl w:val="0"/>
+          <w:numId w:val="3"/>
+        </w:numPr>
+      </w:pPr>
+      <w:r>
+        <w:t>Stamina System</w:t>
+      </w:r>
+      <w:r>
+        <w:t xml:space="preserve"> now depletes and </w:t>
+      </w:r>
+      <w:r>
+        <w:t>regenerates correctly.</w:t>
+      </w:r>
+    </w:p>
+    <w:p>
+      <w:pPr>
+        <w:pStyle w:val="Heading2"/>
+      </w:pPr>
+      <w:r>
+        <w:t>Updated</w:t>
+      </w:r>
+    </w:p>
+    <w:p>
+      <w:pPr>
+        <w:pStyle w:val="ListParagraph"/>
+        <w:numPr>
+          <w:ilvl w:val="0"/>
+          <w:numId w:val="3"/>
+        </w:numPr>
+      </w:pPr>
+      <w:r>
+        <w:t>Updated gitignore to backup correct files</w:t>
+      </w:r>
+      <w:r>
+        <w:t>.</w:t>
+      </w:r>
     </w:p>
     <w:p>
       <w:pPr>
@@ -210,6 +381,9 @@
       <w:r>
         <w:t>Interaction Mechanics</w:t>
       </w:r>
+      <w:r>
+        <w:t>.</w:t>
+      </w:r>
     </w:p>
     <w:p>
       <w:pPr>
@@ -222,187 +396,29 @@
       <w:r>
         <w:t>Character Controller</w:t>
       </w:r>
-    </w:p>
-    <w:p>
-      <w:pPr>
-        <w:pStyle w:val="Heading1"/>
-      </w:pPr>
-      <w:r>
-        <w:t>Version 0.0.1b</w:t>
-      </w:r>
-    </w:p>
-    <w:p>
-      <w:pPr>
-        <w:pStyle w:val="Heading2"/>
-      </w:pPr>
-      <w:r>
-        <w:t>Added</w:t>
-      </w:r>
-    </w:p>
-    <w:p>
-      <w:pPr>
-        <w:pStyle w:val="ListParagraph"/>
-        <w:numPr>
-          <w:ilvl w:val="0"/>
-          <w:numId w:val="3"/>
-        </w:numPr>
-      </w:pPr>
-      <w:r>
-        <w:t>Stamina System</w:t>
-      </w:r>
-    </w:p>
-    <w:p>
-      <w:pPr>
-        <w:pStyle w:val="ListParagraph"/>
-        <w:numPr>
-          <w:ilvl w:val="0"/>
-          <w:numId w:val="3"/>
-        </w:numPr>
-      </w:pPr>
-      <w:r>
-        <w:t>Crouching</w:t>
-      </w:r>
-    </w:p>
-    <w:p>
-      <w:pPr>
-        <w:pStyle w:val="ListParagraph"/>
-        <w:numPr>
-          <w:ilvl w:val="0"/>
-          <w:numId w:val="3"/>
-        </w:numPr>
-      </w:pPr>
-      <w:proofErr w:type="spellStart"/>
-      <w:r>
-        <w:t>Headbob</w:t>
-      </w:r>
-      <w:proofErr w:type="spellEnd"/>
-      <w:r>
-        <w:t xml:space="preserve"> Mechanic</w:t>
-      </w:r>
-    </w:p>
-    <w:p>
-      <w:pPr>
-        <w:pStyle w:val="ListParagraph"/>
-        <w:numPr>
-          <w:ilvl w:val="0"/>
-          <w:numId w:val="3"/>
-        </w:numPr>
-      </w:pPr>
-      <w:r>
-        <w:t>New Fonts</w:t>
-      </w:r>
-    </w:p>
-    <w:p>
-      <w:pPr>
-        <w:pStyle w:val="Heading2"/>
-      </w:pPr>
-      <w:r>
-        <w:t>Fixed</w:t>
-      </w:r>
-    </w:p>
-    <w:p>
-      <w:pPr>
-        <w:pStyle w:val="ListParagraph"/>
-        <w:numPr>
-          <w:ilvl w:val="0"/>
-          <w:numId w:val="3"/>
-        </w:numPr>
-      </w:pPr>
-      <w:proofErr w:type="gramStart"/>
-      <w:r>
-        <w:t>Stamina System,</w:t>
-      </w:r>
-      <w:proofErr w:type="gramEnd"/>
-      <w:r>
-        <w:t xml:space="preserve"> now depletes and </w:t>
-      </w:r>
-      <w:r>
-        <w:t>regenerates correctly.</w:t>
-      </w:r>
-    </w:p>
-    <w:p>
-      <w:pPr>
-        <w:pStyle w:val="Heading2"/>
-      </w:pPr>
-      <w:r>
-        <w:t>Updated</w:t>
-      </w:r>
-    </w:p>
-    <w:p>
-      <w:pPr>
-        <w:pStyle w:val="ListParagraph"/>
-        <w:numPr>
-          <w:ilvl w:val="0"/>
-          <w:numId w:val="3"/>
-        </w:numPr>
-      </w:pPr>
-      <w:r>
-        <w:t xml:space="preserve">Updated </w:t>
-      </w:r>
-      <w:proofErr w:type="spellStart"/>
-      <w:r>
-        <w:t>gitignore</w:t>
-      </w:r>
-      <w:proofErr w:type="spellEnd"/>
-      <w:r>
-        <w:t xml:space="preserve"> to backup correct </w:t>
-      </w:r>
-      <w:proofErr w:type="gramStart"/>
-      <w:r>
-        <w:t>files</w:t>
-      </w:r>
-      <w:proofErr w:type="gramEnd"/>
-    </w:p>
-    <w:p>
-      <w:pPr>
-        <w:pStyle w:val="ListParagraph"/>
-        <w:numPr>
-          <w:ilvl w:val="0"/>
-          <w:numId w:val="3"/>
-        </w:numPr>
-      </w:pPr>
-      <w:r>
-        <w:t>Interaction Mechanics</w:t>
-      </w:r>
-    </w:p>
-    <w:p>
-      <w:pPr>
-        <w:pStyle w:val="ListParagraph"/>
-        <w:numPr>
-          <w:ilvl w:val="0"/>
-          <w:numId w:val="3"/>
-        </w:numPr>
-      </w:pPr>
-      <w:r>
-        <w:t>Character Controller</w:t>
-      </w:r>
-    </w:p>
-    <w:p>
-      <w:pPr>
-        <w:pStyle w:val="ListParagraph"/>
-        <w:numPr>
-          <w:ilvl w:val="0"/>
-          <w:numId w:val="3"/>
-        </w:numPr>
-      </w:pPr>
-      <w:proofErr w:type="spellStart"/>
+      <w:r>
+        <w:t>.</w:t>
+      </w:r>
+    </w:p>
+    <w:p>
+      <w:pPr>
+        <w:pStyle w:val="ListParagraph"/>
+        <w:numPr>
+          <w:ilvl w:val="0"/>
+          <w:numId w:val="3"/>
+        </w:numPr>
+      </w:pPr>
       <w:r>
         <w:t>VisualStudio</w:t>
       </w:r>
-      <w:proofErr w:type="spellEnd"/>
       <w:r>
         <w:t xml:space="preserve"> 2019</w:t>
       </w:r>
       <w:r>
-        <w:t xml:space="preserve"> to </w:t>
-      </w:r>
-      <w:proofErr w:type="spellStart"/>
-      <w:r>
-        <w:t>VisualStudio</w:t>
-      </w:r>
-      <w:proofErr w:type="spellEnd"/>
-      <w:r>
-        <w:t xml:space="preserve"> 2022</w:t>
+        <w:t xml:space="preserve"> to VisualStudio 2022</w:t>
+      </w:r>
+      <w:r>
+        <w:t>.</w:t>
       </w:r>
     </w:p>
     <w:p/>
@@ -433,7 +449,10 @@
         </w:numPr>
       </w:pPr>
       <w:r>
-        <w:t xml:space="preserve">Inventory layout </w:t>
+        <w:t>Inventory layout</w:t>
+      </w:r>
+      <w:r>
+        <w:t>.</w:t>
       </w:r>
     </w:p>
     <w:p>
@@ -447,57 +466,54 @@
       <w:r>
         <w:t>Inventory access controls</w:t>
       </w:r>
-    </w:p>
-    <w:p>
-      <w:pPr>
-        <w:pStyle w:val="ListParagraph"/>
-        <w:numPr>
-          <w:ilvl w:val="0"/>
-          <w:numId w:val="3"/>
-        </w:numPr>
-      </w:pPr>
-      <w:r>
-        <w:t xml:space="preserve">Inventory array to hold </w:t>
-      </w:r>
-      <w:proofErr w:type="gramStart"/>
-      <w:r>
-        <w:t>items</w:t>
-      </w:r>
-      <w:proofErr w:type="gramEnd"/>
-    </w:p>
-    <w:p>
-      <w:pPr>
-        <w:pStyle w:val="ListParagraph"/>
-        <w:numPr>
-          <w:ilvl w:val="0"/>
-          <w:numId w:val="3"/>
-        </w:numPr>
-      </w:pPr>
-      <w:r>
-        <w:t xml:space="preserve">Ability to pick up </w:t>
-      </w:r>
-      <w:proofErr w:type="gramStart"/>
-      <w:r>
-        <w:t>items</w:t>
-      </w:r>
-      <w:proofErr w:type="gramEnd"/>
-    </w:p>
-    <w:p>
-      <w:pPr>
-        <w:pStyle w:val="ListParagraph"/>
-        <w:numPr>
-          <w:ilvl w:val="0"/>
-          <w:numId w:val="3"/>
-        </w:numPr>
-      </w:pPr>
-      <w:r>
-        <w:t xml:space="preserve">Added ability to stack </w:t>
-      </w:r>
-      <w:proofErr w:type="gramStart"/>
-      <w:r>
-        <w:t>items</w:t>
-      </w:r>
-      <w:proofErr w:type="gramEnd"/>
+      <w:r>
+        <w:t>.</w:t>
+      </w:r>
+    </w:p>
+    <w:p>
+      <w:pPr>
+        <w:pStyle w:val="ListParagraph"/>
+        <w:numPr>
+          <w:ilvl w:val="0"/>
+          <w:numId w:val="3"/>
+        </w:numPr>
+      </w:pPr>
+      <w:r>
+        <w:t>Inventory array to hold items</w:t>
+      </w:r>
+      <w:r>
+        <w:t>.</w:t>
+      </w:r>
+    </w:p>
+    <w:p>
+      <w:pPr>
+        <w:pStyle w:val="ListParagraph"/>
+        <w:numPr>
+          <w:ilvl w:val="0"/>
+          <w:numId w:val="3"/>
+        </w:numPr>
+      </w:pPr>
+      <w:r>
+        <w:t>Ability to pick up items</w:t>
+      </w:r>
+      <w:r>
+        <w:t>.</w:t>
+      </w:r>
+    </w:p>
+    <w:p>
+      <w:pPr>
+        <w:pStyle w:val="ListParagraph"/>
+        <w:numPr>
+          <w:ilvl w:val="0"/>
+          <w:numId w:val="3"/>
+        </w:numPr>
+      </w:pPr>
+      <w:r>
+        <w:t>Added ability to stack items</w:t>
+      </w:r>
+      <w:r>
+        <w:t>.</w:t>
+      </w:r>
     </w:p>
     <w:p>
       <w:pPr>
@@ -514,30 +530,26 @@
         <w:t>/drop</w:t>
       </w:r>
       <w:r>
-        <w:t xml:space="preserve"> </w:t>
-      </w:r>
-      <w:proofErr w:type="gramStart"/>
-      <w:r>
-        <w:t>items</w:t>
-      </w:r>
-      <w:proofErr w:type="gramEnd"/>
-    </w:p>
-    <w:p>
-      <w:pPr>
-        <w:pStyle w:val="ListParagraph"/>
-        <w:numPr>
-          <w:ilvl w:val="0"/>
-          <w:numId w:val="3"/>
-        </w:numPr>
-      </w:pPr>
-      <w:r>
-        <w:t xml:space="preserve">Added item </w:t>
-      </w:r>
-      <w:proofErr w:type="gramStart"/>
-      <w:r>
-        <w:t>descriptions</w:t>
-      </w:r>
-      <w:proofErr w:type="gramEnd"/>
+        <w:t xml:space="preserve"> items</w:t>
+      </w:r>
+      <w:r>
+        <w:t>.</w:t>
+      </w:r>
+    </w:p>
+    <w:p>
+      <w:pPr>
+        <w:pStyle w:val="ListParagraph"/>
+        <w:numPr>
+          <w:ilvl w:val="0"/>
+          <w:numId w:val="3"/>
+        </w:numPr>
+      </w:pPr>
+      <w:r>
+        <w:t>Added item descriptions</w:t>
+      </w:r>
+      <w:r>
+        <w:t>.</w:t>
+      </w:r>
     </w:p>
     <w:p>
       <w:pPr>
@@ -590,6 +602,9 @@
       <w:r>
         <w:t>Inventory slot placement</w:t>
       </w:r>
+      <w:r>
+        <w:t>.</w:t>
+      </w:r>
     </w:p>
     <w:p>
       <w:pPr>
@@ -602,67 +617,57 @@
       <w:r>
         <w:t>Inventory now uses and displays Pick Up Size instead of Max Stack Amount</w:t>
       </w:r>
-    </w:p>
-    <w:p>
-      <w:pPr>
-        <w:pStyle w:val="ListParagraph"/>
-        <w:numPr>
-          <w:ilvl w:val="0"/>
-          <w:numId w:val="3"/>
-        </w:numPr>
-      </w:pPr>
-      <w:proofErr w:type="spellStart"/>
-      <w:r>
-        <w:t>Unstackable</w:t>
-      </w:r>
-      <w:proofErr w:type="spellEnd"/>
-      <w:r>
-        <w:t xml:space="preserve"> items will now use separate inventory </w:t>
-      </w:r>
-      <w:proofErr w:type="gramStart"/>
-      <w:r>
-        <w:t>slots</w:t>
-      </w:r>
-      <w:proofErr w:type="gramEnd"/>
-    </w:p>
-    <w:p>
-      <w:pPr>
-        <w:pStyle w:val="ListParagraph"/>
-        <w:numPr>
-          <w:ilvl w:val="0"/>
-          <w:numId w:val="3"/>
-        </w:numPr>
-      </w:pPr>
-      <w:r>
-        <w:t xml:space="preserve">Incorrect graphic displaying for pick </w:t>
-      </w:r>
-      <w:proofErr w:type="gramStart"/>
-      <w:r>
-        <w:t>ups</w:t>
-      </w:r>
-      <w:proofErr w:type="gramEnd"/>
-    </w:p>
-    <w:p>
-      <w:pPr>
-        <w:pStyle w:val="ListParagraph"/>
-        <w:numPr>
-          <w:ilvl w:val="0"/>
-          <w:numId w:val="3"/>
-        </w:numPr>
-      </w:pPr>
-      <w:proofErr w:type="spellStart"/>
-      <w:r>
-        <w:t>Pick ups</w:t>
-      </w:r>
-      <w:proofErr w:type="spellEnd"/>
-      <w:r>
-        <w:t xml:space="preserve"> no longer collide with the </w:t>
-      </w:r>
-      <w:proofErr w:type="gramStart"/>
-      <w:r>
-        <w:t>player</w:t>
-      </w:r>
-      <w:proofErr w:type="gramEnd"/>
+      <w:r>
+        <w:t>.</w:t>
+      </w:r>
+    </w:p>
+    <w:p>
+      <w:pPr>
+        <w:pStyle w:val="ListParagraph"/>
+        <w:numPr>
+          <w:ilvl w:val="0"/>
+          <w:numId w:val="3"/>
+        </w:numPr>
+      </w:pPr>
+      <w:r>
+        <w:t>Unstackable items will now use separate inventory slots</w:t>
+      </w:r>
+      <w:r>
+        <w:t>.</w:t>
+      </w:r>
+    </w:p>
+    <w:p>
+      <w:pPr>
+        <w:pStyle w:val="ListParagraph"/>
+        <w:numPr>
+          <w:ilvl w:val="0"/>
+          <w:numId w:val="3"/>
+        </w:numPr>
+      </w:pPr>
+      <w:r>
+        <w:t xml:space="preserve">Incorrect graphic displaying for </w:t>
+      </w:r>
+      <w:r>
+        <w:t>pick-ups.</w:t>
+      </w:r>
+    </w:p>
+    <w:p>
+      <w:pPr>
+        <w:pStyle w:val="ListParagraph"/>
+        <w:numPr>
+          <w:ilvl w:val="0"/>
+          <w:numId w:val="3"/>
+        </w:numPr>
+      </w:pPr>
+      <w:r>
+        <w:t>Pick-ups</w:t>
+      </w:r>
+      <w:r>
+        <w:t xml:space="preserve"> no longer collide with the player</w:t>
+      </w:r>
+      <w:r>
+        <w:t>.</w:t>
+      </w:r>
     </w:p>
     <w:p>
       <w:pPr>
@@ -681,23 +686,20 @@
         </w:numPr>
       </w:pPr>
       <w:r>
-        <w:t xml:space="preserve">File Structure, store assets are now kept in their own </w:t>
-      </w:r>
-      <w:proofErr w:type="gramStart"/>
-      <w:r>
-        <w:t>folder</w:t>
-      </w:r>
-      <w:proofErr w:type="gramEnd"/>
-    </w:p>
-    <w:p>
-      <w:pPr>
-        <w:pStyle w:val="ListParagraph"/>
-        <w:numPr>
-          <w:ilvl w:val="0"/>
-          <w:numId w:val="3"/>
-        </w:numPr>
-      </w:pPr>
-      <w:proofErr w:type="spellStart"/>
+        <w:t>File Structure, store assets are now kept in their own folder</w:t>
+      </w:r>
+      <w:r>
+        <w:t>.</w:t>
+      </w:r>
+    </w:p>
+    <w:p>
+      <w:pPr>
+        <w:pStyle w:val="ListParagraph"/>
+        <w:numPr>
+          <w:ilvl w:val="0"/>
+          <w:numId w:val="3"/>
+        </w:numPr>
+      </w:pPr>
       <w:r>
         <w:t>git</w:t>
       </w:r>
@@ -705,29 +707,26 @@
         <w:t>i</w:t>
       </w:r>
       <w:r>
-        <w:t>gnore</w:t>
-      </w:r>
-      <w:proofErr w:type="spellEnd"/>
-      <w:r>
-        <w:t xml:space="preserve"> file</w:t>
-      </w:r>
-    </w:p>
-    <w:p>
-      <w:pPr>
-        <w:pStyle w:val="ListParagraph"/>
-        <w:numPr>
-          <w:ilvl w:val="0"/>
-          <w:numId w:val="3"/>
-        </w:numPr>
-      </w:pPr>
-      <w:r>
-        <w:t xml:space="preserve">Inventory Widgets to display items picked </w:t>
-      </w:r>
-      <w:proofErr w:type="gramStart"/>
-      <w:r>
-        <w:t>up</w:t>
-      </w:r>
-      <w:proofErr w:type="gramEnd"/>
+        <w:t>gnore file</w:t>
+      </w:r>
+      <w:r>
+        <w:t>.</w:t>
+      </w:r>
+    </w:p>
+    <w:p>
+      <w:pPr>
+        <w:pStyle w:val="ListParagraph"/>
+        <w:numPr>
+          <w:ilvl w:val="0"/>
+          <w:numId w:val="3"/>
+        </w:numPr>
+      </w:pPr>
+      <w:r>
+        <w:t>Inventory Widgets to display items picked up</w:t>
+      </w:r>
+      <w:r>
+        <w:t>.</w:t>
+      </w:r>
     </w:p>
     <w:p>
       <w:pPr>
@@ -740,57 +739,54 @@
       <w:r>
         <w:t>Item physics</w:t>
       </w:r>
-    </w:p>
-    <w:p>
-      <w:pPr>
-        <w:pStyle w:val="ListParagraph"/>
-        <w:numPr>
-          <w:ilvl w:val="0"/>
-          <w:numId w:val="3"/>
-        </w:numPr>
-      </w:pPr>
-      <w:r>
-        <w:t xml:space="preserve">Bug where value always </w:t>
-      </w:r>
-      <w:proofErr w:type="gramStart"/>
-      <w:r>
-        <w:t>showed</w:t>
-      </w:r>
-      <w:proofErr w:type="gramEnd"/>
-    </w:p>
-    <w:p>
-      <w:pPr>
-        <w:pStyle w:val="ListParagraph"/>
-        <w:numPr>
-          <w:ilvl w:val="0"/>
-          <w:numId w:val="3"/>
-        </w:numPr>
-      </w:pPr>
-      <w:r>
-        <w:t xml:space="preserve">Pick Up </w:t>
-      </w:r>
-      <w:proofErr w:type="gramStart"/>
-      <w:r>
-        <w:t>mechanics</w:t>
-      </w:r>
-      <w:proofErr w:type="gramEnd"/>
-    </w:p>
-    <w:p>
-      <w:pPr>
-        <w:pStyle w:val="ListParagraph"/>
-        <w:numPr>
-          <w:ilvl w:val="0"/>
-          <w:numId w:val="3"/>
-        </w:numPr>
-      </w:pPr>
-      <w:r>
-        <w:t xml:space="preserve">Inventory Icons to reflect </w:t>
-      </w:r>
-      <w:proofErr w:type="gramStart"/>
-      <w:r>
-        <w:t>items</w:t>
-      </w:r>
-      <w:proofErr w:type="gramEnd"/>
+      <w:r>
+        <w:t>.</w:t>
+      </w:r>
+    </w:p>
+    <w:p>
+      <w:pPr>
+        <w:pStyle w:val="ListParagraph"/>
+        <w:numPr>
+          <w:ilvl w:val="0"/>
+          <w:numId w:val="3"/>
+        </w:numPr>
+      </w:pPr>
+      <w:r>
+        <w:t>Bug where value always showed</w:t>
+      </w:r>
+      <w:r>
+        <w:t>.</w:t>
+      </w:r>
+    </w:p>
+    <w:p>
+      <w:pPr>
+        <w:pStyle w:val="ListParagraph"/>
+        <w:numPr>
+          <w:ilvl w:val="0"/>
+          <w:numId w:val="3"/>
+        </w:numPr>
+      </w:pPr>
+      <w:r>
+        <w:t>Pick Up mechanics</w:t>
+      </w:r>
+      <w:r>
+        <w:t>.</w:t>
+      </w:r>
+    </w:p>
+    <w:p>
+      <w:pPr>
+        <w:pStyle w:val="ListParagraph"/>
+        <w:numPr>
+          <w:ilvl w:val="0"/>
+          <w:numId w:val="3"/>
+        </w:numPr>
+      </w:pPr>
+      <w:r>
+        <w:t>Inventory Icons to reflect items</w:t>
+      </w:r>
+      <w:r>
+        <w:t>.</w:t>
+      </w:r>
     </w:p>
     <w:p/>
     <w:p>
@@ -818,13 +814,11 @@
         </w:numPr>
       </w:pPr>
       <w:r>
-        <w:t xml:space="preserve">Ability to examine </w:t>
-      </w:r>
-      <w:proofErr w:type="gramStart"/>
-      <w:r>
-        <w:t>items</w:t>
-      </w:r>
-      <w:proofErr w:type="gramEnd"/>
+        <w:t>Ability to examine items</w:t>
+      </w:r>
+      <w:r>
+        <w:t>.</w:t>
+      </w:r>
     </w:p>
     <w:p>
       <w:pPr>
@@ -838,13 +832,11 @@
         <w:t>Ability to rotate items</w:t>
       </w:r>
       <w:r>
-        <w:t xml:space="preserve"> under </w:t>
-      </w:r>
-      <w:proofErr w:type="gramStart"/>
-      <w:r>
-        <w:t>examination</w:t>
-      </w:r>
-      <w:proofErr w:type="gramEnd"/>
+        <w:t xml:space="preserve"> under examination</w:t>
+      </w:r>
+      <w:r>
+        <w:t>.</w:t>
+      </w:r>
     </w:p>
     <w:p>
       <w:pPr>
@@ -855,13 +847,11 @@
         </w:numPr>
       </w:pPr>
       <w:r>
-        <w:t xml:space="preserve">Added ability to add extra </w:t>
-      </w:r>
-      <w:proofErr w:type="gramStart"/>
-      <w:r>
-        <w:t>inventory</w:t>
-      </w:r>
-      <w:proofErr w:type="gramEnd"/>
+        <w:t>Added ability to add extra inventory</w:t>
+      </w:r>
+      <w:r>
+        <w:t>.</w:t>
+      </w:r>
     </w:p>
     <w:p>
       <w:pPr>
@@ -879,11 +869,9 @@
           <w:numId w:val="4"/>
         </w:numPr>
       </w:pPr>
-      <w:proofErr w:type="spellStart"/>
-      <w:r>
-        <w:t>MedKit</w:t>
-      </w:r>
-      <w:proofErr w:type="spellEnd"/>
+      <w:r>
+        <w:t>Med Kit</w:t>
+      </w:r>
     </w:p>
     <w:p>
       <w:pPr>
@@ -904,6 +892,9 @@
       <w:r>
         <w:t>Inventory in background during examination</w:t>
       </w:r>
+      <w:r>
+        <w:t>.</w:t>
+      </w:r>
     </w:p>
     <w:p>
       <w:pPr>
@@ -914,13 +905,11 @@
         </w:numPr>
       </w:pPr>
       <w:r>
-        <w:t xml:space="preserve">Bug where item descriptions we not </w:t>
-      </w:r>
-      <w:proofErr w:type="gramStart"/>
-      <w:r>
-        <w:t>displaying</w:t>
-      </w:r>
-      <w:proofErr w:type="gramEnd"/>
+        <w:t>Bug where item descriptions we not displaying</w:t>
+      </w:r>
+      <w:r>
+        <w:t>.</w:t>
+      </w:r>
     </w:p>
     <w:p>
       <w:pPr>
@@ -933,6 +922,9 @@
       <w:r>
         <w:t>Bug where examination widget reference was not set correctly</w:t>
       </w:r>
+      <w:r>
+        <w:t>.</w:t>
+      </w:r>
     </w:p>
     <w:p>
       <w:pPr>
@@ -957,11 +949,9 @@
       <w:r>
         <w:t xml:space="preserve">Bug where </w:t>
       </w:r>
-      <w:proofErr w:type="spellStart"/>
-      <w:r>
-        <w:t>Medkit</w:t>
-      </w:r>
-      <w:proofErr w:type="spellEnd"/>
+      <w:r>
+        <w:t>Med kit</w:t>
+      </w:r>
       <w:r>
         <w:t xml:space="preserve"> couldn’t be rotated under examination correctly. </w:t>
       </w:r>
@@ -984,7 +974,10 @@
         </w:numPr>
       </w:pPr>
       <w:r>
-        <w:t xml:space="preserve">Inventory menu </w:t>
+        <w:t>Inventory menu</w:t>
+      </w:r>
+      <w:r>
+        <w:t>.</w:t>
       </w:r>
     </w:p>
     <w:p>
@@ -996,13 +989,11 @@
         </w:numPr>
       </w:pPr>
       <w:r>
-        <w:t xml:space="preserve">Pick up prompt no longer visible through other objects or </w:t>
-      </w:r>
-      <w:proofErr w:type="gramStart"/>
-      <w:r>
-        <w:t>walls</w:t>
-      </w:r>
-      <w:proofErr w:type="gramEnd"/>
+        <w:t>Pick up prompt no longer visible through other objects or walls</w:t>
+      </w:r>
+      <w:r>
+        <w:t>.</w:t>
+      </w:r>
     </w:p>
     <w:p>
       <w:pPr>
@@ -1021,6 +1012,9 @@
       <w:r>
         <w:t>Mb</w:t>
       </w:r>
+      <w:r>
+        <w:t>.</w:t>
+      </w:r>
     </w:p>
     <w:p/>
     <w:p>
@@ -1051,13 +1045,11 @@
         <w:t>Ability</w:t>
       </w:r>
       <w:r>
-        <w:t xml:space="preserve"> to use flashlight </w:t>
-      </w:r>
-      <w:proofErr w:type="gramStart"/>
-      <w:r>
-        <w:t>batteries</w:t>
-      </w:r>
-      <w:proofErr w:type="gramEnd"/>
+        <w:t xml:space="preserve"> to use flashlight batteries</w:t>
+      </w:r>
+      <w:r>
+        <w:t>.</w:t>
+      </w:r>
     </w:p>
     <w:p>
       <w:pPr>
@@ -1068,13 +1060,11 @@
         </w:numPr>
       </w:pPr>
       <w:r>
-        <w:t xml:space="preserve">Flashlight will fade as battery power </w:t>
-      </w:r>
-      <w:proofErr w:type="gramStart"/>
-      <w:r>
-        <w:t>depletes</w:t>
-      </w:r>
-      <w:proofErr w:type="gramEnd"/>
+        <w:t>Flashlight will fade as battery power depletes</w:t>
+      </w:r>
+      <w:r>
+        <w:t>.</w:t>
+      </w:r>
     </w:p>
     <w:p>
       <w:pPr>
@@ -1113,16 +1103,17 @@
         </w:numPr>
       </w:pPr>
       <w:r>
-        <w:t>Flashlight no longer starts as on</w:t>
-      </w:r>
-      <w:r>
-        <w:t xml:space="preserve">, this is to save initial battery </w:t>
-      </w:r>
-      <w:proofErr w:type="gramStart"/>
-      <w:r>
-        <w:t>life</w:t>
-      </w:r>
-      <w:proofErr w:type="gramEnd"/>
+        <w:t xml:space="preserve">Flashlight no longer starts as </w:t>
+      </w:r>
+      <w:r>
+        <w:t>on;</w:t>
+      </w:r>
+      <w:r>
+        <w:t xml:space="preserve"> this is to save initial battery life</w:t>
+      </w:r>
+      <w:r>
+        <w:t>.</w:t>
+      </w:r>
     </w:p>
     <w:p>
       <w:pPr>
@@ -1133,13 +1124,11 @@
         </w:numPr>
       </w:pPr>
       <w:r>
-        <w:t xml:space="preserve">Flashlight variable was incorrect and wouldn’t stay on when turned </w:t>
-      </w:r>
-      <w:proofErr w:type="gramStart"/>
-      <w:r>
-        <w:t>on</w:t>
-      </w:r>
-      <w:proofErr w:type="gramEnd"/>
+        <w:t>Flashlight variable was incorrect and wouldn’t stay on when turned on</w:t>
+      </w:r>
+      <w:r>
+        <w:t>.</w:t>
+      </w:r>
     </w:p>
     <w:p>
       <w:pPr>
@@ -1152,17 +1141,30 @@
       <w:r>
         <w:t xml:space="preserve">Issue where </w:t>
       </w:r>
-      <w:proofErr w:type="spellStart"/>
-      <w:r>
-        <w:t>medkits</w:t>
-      </w:r>
-      <w:proofErr w:type="spellEnd"/>
+      <w:r>
+        <w:t>med Kits</w:t>
+      </w:r>
       <w:r>
         <w:t xml:space="preserve"> wouldn’t add health or allow use.</w:t>
       </w:r>
     </w:p>
     <w:p>
       <w:pPr>
+        <w:pStyle w:val="ListParagraph"/>
+        <w:numPr>
+          <w:ilvl w:val="0"/>
+          <w:numId w:val="6"/>
+        </w:numPr>
+      </w:pPr>
+      <w:r>
+        <w:t>Med kit</w:t>
+      </w:r>
+      <w:r>
+        <w:t xml:space="preserve"> sizing was incorrect when dropped from inventory. </w:t>
+      </w:r>
+    </w:p>
+    <w:p>
+      <w:pPr>
         <w:pStyle w:val="Heading2"/>
       </w:pPr>
       <w:r>
@@ -1178,11 +1180,7 @@
         </w:numPr>
       </w:pPr>
       <w:r>
-        <w:t xml:space="preserve">Texture Streaming Size to </w:t>
-      </w:r>
-      <w:proofErr w:type="gramStart"/>
-      <w:r>
-        <w:t>40</w:t>
+        <w:t>Texture Streaming Size to 40</w:t>
       </w:r>
       <w:r>
         <w:t>96</w:t>
@@ -1190,7 +1188,9 @@
       <w:r>
         <w:t>Mb</w:t>
       </w:r>
-      <w:proofErr w:type="gramEnd"/>
+      <w:r>
+        <w:t>.</w:t>
+      </w:r>
     </w:p>
     <w:p>
       <w:pPr>
@@ -1207,13 +1207,11 @@
         <w:t xml:space="preserve">flashlight </w:t>
       </w:r>
       <w:r>
-        <w:t xml:space="preserve">battery </w:t>
-      </w:r>
-      <w:proofErr w:type="gramStart"/>
-      <w:r>
-        <w:t>life</w:t>
-      </w:r>
-      <w:proofErr w:type="gramEnd"/>
+        <w:t>battery life</w:t>
+      </w:r>
+      <w:r>
+        <w:t>.</w:t>
+      </w:r>
     </w:p>
     <w:p>
       <w:pPr>
@@ -1223,19 +1221,48 @@
           <w:numId w:val="5"/>
         </w:numPr>
       </w:pPr>
-      <w:proofErr w:type="spellStart"/>
-      <w:r>
-        <w:t>Medkits</w:t>
-      </w:r>
-      <w:proofErr w:type="spellEnd"/>
-      <w:r>
-        <w:t xml:space="preserve"> now add </w:t>
-      </w:r>
-      <w:proofErr w:type="gramStart"/>
-      <w:r>
-        <w:t>health</w:t>
-      </w:r>
-      <w:proofErr w:type="gramEnd"/>
+      <w:r>
+        <w:t>Med kits</w:t>
+      </w:r>
+      <w:r>
+        <w:t xml:space="preserve"> now add health</w:t>
+      </w:r>
+      <w:r>
+        <w:t>.</w:t>
+      </w:r>
+    </w:p>
+    <w:p>
+      <w:pPr>
+        <w:pStyle w:val="ListParagraph"/>
+        <w:numPr>
+          <w:ilvl w:val="0"/>
+          <w:numId w:val="5"/>
+        </w:numPr>
+      </w:pPr>
+      <w:r>
+        <w:t xml:space="preserve">Removed </w:t>
+      </w:r>
+      <w:r>
+        <w:t>temporary</w:t>
+      </w:r>
+      <w:r>
+        <w:t xml:space="preserve"> Debug information</w:t>
+      </w:r>
+      <w:r>
+        <w:t xml:space="preserve"> for health/stamina/battery.</w:t>
+      </w:r>
+    </w:p>
+    <w:p>
+      <w:pPr>
+        <w:pStyle w:val="ListParagraph"/>
+        <w:numPr>
+          <w:ilvl w:val="0"/>
+          <w:numId w:val="5"/>
+        </w:numPr>
+      </w:pPr>
+      <w:r>
+        <w:t>UI and HUD to display Health/Stamina/Battery Life.</w:t>
+      </w:r>
     </w:p>
     <w:p/>
     <w:sectPr>
@@ -1327,7 +1354,7 @@
       <w:rPr>
         <w:noProof/>
       </w:rPr>
-      <w:t>05/03/2023 17:51</w:t>
+      <w:t>06/03/2023 00:06</w:t>
     </w:r>
     <w:r>
       <w:fldChar w:fldCharType="end"/>

</xml_diff>

<commit_message>
Lock Meshes set up
</commit_message>
<xml_diff>
--- a/Development Log.docx
+++ b/Development Log.docx
@@ -1,6 +1,6 @@
 
 <file path=word/document.xml><?xml version="1.0" encoding="utf-8"?>
-<w:document xmlns:wpc="http://schemas.microsoft.com/office/word/2010/wordprocessingCanvas" xmlns:cx="http://schemas.microsoft.com/office/drawing/2014/chartex" xmlns:cx1="http://schemas.microsoft.com/office/drawing/2015/9/8/chartex" xmlns:cx2="http://schemas.microsoft.com/office/drawing/2015/10/21/chartex" xmlns:cx3="http://schemas.microsoft.com/office/drawing/2016/5/9/chartex" xmlns:cx4="http://schemas.microsoft.com/office/drawing/2016/5/10/chartex" xmlns:cx5="http://schemas.microsoft.com/office/drawing/2016/5/11/chartex" xmlns:cx6="http://schemas.microsoft.com/office/drawing/2016/5/12/chartex" xmlns:cx7="http://schemas.microsoft.com/office/drawing/2016/5/13/chartex" xmlns:cx8="http://schemas.microsoft.com/office/drawing/2016/5/14/chartex" xmlns:mc="http://schemas.openxmlformats.org/markup-compatibility/2006" xmlns:aink="http://schemas.microsoft.com/office/drawing/2016/ink" xmlns:am3d="http://schemas.microsoft.com/office/drawing/2017/model3d" xmlns:o="urn:schemas-microsoft-com:office:office" xmlns:oel="http://schemas.microsoft.com/office/2019/extlst" xmlns:r="http://schemas.openxmlformats.org/officeDocument/2006/relationships" xmlns:m="http://schemas.openxmlformats.org/officeDocument/2006/math" xmlns:v="urn:schemas-microsoft-com:vml" xmlns:wp14="http://schemas.microsoft.com/office/word/2010/wordprocessingDrawing" xmlns:wp="http://schemas.openxmlformats.org/drawingml/2006/wordprocessingDrawing" xmlns:w10="urn:schemas-microsoft-com:office:word" xmlns:w="http://schemas.openxmlformats.org/wordprocessingml/2006/main" xmlns:w14="http://schemas.microsoft.com/office/word/2010/wordml" xmlns:w15="http://schemas.microsoft.com/office/word/2012/wordml" xmlns:w16cex="http://schemas.microsoft.com/office/word/2018/wordml/cex" xmlns:w16cid="http://schemas.microsoft.com/office/word/2016/wordml/cid" xmlns:w16="http://schemas.microsoft.com/office/word/2018/wordml" xmlns:w16sdtdh="http://schemas.microsoft.com/office/word/2020/wordml/sdtdatahash" xmlns:w16se="http://schemas.microsoft.com/office/word/2015/wordml/symex" xmlns:wpg="http://schemas.microsoft.com/office/word/2010/wordprocessingGroup" xmlns:wpi="http://schemas.microsoft.com/office/word/2010/wordprocessingInk" xmlns:wne="http://schemas.microsoft.com/office/word/2006/wordml" xmlns:wps="http://schemas.microsoft.com/office/word/2010/wordprocessingShape" mc:Ignorable="w14 w15 w16se w16cid w16 w16cex w16sdtdh wp14">
+<w:document xmlns:wpc="http://schemas.microsoft.com/office/word/2010/wordprocessingCanvas" xmlns:cx="http://schemas.microsoft.com/office/drawing/2014/chartex" xmlns:cx1="http://schemas.microsoft.com/office/drawing/2015/9/8/chartex" xmlns:cx2="http://schemas.microsoft.com/office/drawing/2015/10/21/chartex" xmlns:cx3="http://schemas.microsoft.com/office/drawing/2016/5/9/chartex" xmlns:cx4="http://schemas.microsoft.com/office/drawing/2016/5/10/chartex" xmlns:cx5="http://schemas.microsoft.com/office/drawing/2016/5/11/chartex" xmlns:cx6="http://schemas.microsoft.com/office/drawing/2016/5/12/chartex" xmlns:cx7="http://schemas.microsoft.com/office/drawing/2016/5/13/chartex" xmlns:cx8="http://schemas.microsoft.com/office/drawing/2016/5/14/chartex" xmlns:mc="http://schemas.openxmlformats.org/markup-compatibility/2006" xmlns:aink="http://schemas.microsoft.com/office/drawing/2016/ink" xmlns:am3d="http://schemas.microsoft.com/office/drawing/2017/model3d" xmlns:o="urn:schemas-microsoft-com:office:office" xmlns:oel="http://schemas.microsoft.com/office/2019/extlst" xmlns:r="http://schemas.openxmlformats.org/officeDocument/2006/relationships" xmlns:m="http://schemas.openxmlformats.org/officeDocument/2006/math" xmlns:v="urn:schemas-microsoft-com:vml" xmlns:wp14="http://schemas.microsoft.com/office/word/2010/wordprocessingDrawing" xmlns:wp="http://schemas.openxmlformats.org/drawingml/2006/wordprocessingDrawing" xmlns:w10="urn:schemas-microsoft-com:office:word" xmlns:w="http://schemas.openxmlformats.org/wordprocessingml/2006/main" xmlns:w14="http://schemas.microsoft.com/office/word/2010/wordml" xmlns:w15="http://schemas.microsoft.com/office/word/2012/wordml" xmlns:w16cex="http://schemas.microsoft.com/office/word/2018/wordml/cex" xmlns:w16cid="http://schemas.microsoft.com/office/word/2016/wordml/cid" xmlns:w16="http://schemas.microsoft.com/office/word/2018/wordml" xmlns:w16du="http://schemas.microsoft.com/office/word/2023/wordml/word16du" xmlns:w16sdtdh="http://schemas.microsoft.com/office/word/2020/wordml/sdtdatahash" xmlns:w16se="http://schemas.microsoft.com/office/word/2015/wordml/symex" xmlns:wpg="http://schemas.microsoft.com/office/word/2010/wordprocessingGroup" xmlns:wpi="http://schemas.microsoft.com/office/word/2010/wordprocessingInk" xmlns:wne="http://schemas.microsoft.com/office/word/2006/wordml" xmlns:wps="http://schemas.microsoft.com/office/word/2010/wordprocessingShape" mc:Ignorable="w14 w15 w16se w16cid w16 w16cex w16sdtdh wp14">
   <w:body>
     <w:p>
       <w:pPr>
@@ -1077,6 +1077,9 @@
       <w:r>
         <w:t>Health System</w:t>
       </w:r>
+      <w:r>
+        <w:t>.</w:t>
+      </w:r>
     </w:p>
     <w:p>
       <w:pPr>
@@ -1089,6 +1092,21 @@
       <w:r>
         <w:t>Blood screens to display as health is lost</w:t>
       </w:r>
+      <w:r>
+        <w:t>.</w:t>
+      </w:r>
+    </w:p>
+    <w:p>
+      <w:pPr>
+        <w:pStyle w:val="ListParagraph"/>
+        <w:numPr>
+          <w:ilvl w:val="0"/>
+          <w:numId w:val="7"/>
+        </w:numPr>
+      </w:pPr>
+      <w:r>
+        <w:t>Hide mechanics.</w:t>
+      </w:r>
     </w:p>
     <w:p>
       <w:pPr>
@@ -1173,6 +1191,18 @@
       </w:r>
       <w:r>
         <w:t xml:space="preserve"> sizing was incorrect when dropped from inventory. </w:t>
+      </w:r>
+    </w:p>
+    <w:p>
+      <w:pPr>
+        <w:pStyle w:val="ListParagraph"/>
+        <w:numPr>
+          <w:ilvl w:val="0"/>
+          <w:numId w:val="6"/>
+        </w:numPr>
+      </w:pPr>
+      <w:r>
+        <w:t>An issue with the ability to open inventory while hiding.</w:t>
       </w:r>
     </w:p>
     <w:p>
@@ -1289,7 +1319,7 @@
 </file>
 
 <file path=word/endnotes.xml><?xml version="1.0" encoding="utf-8"?>
-<w:endnotes xmlns:wpc="http://schemas.microsoft.com/office/word/2010/wordprocessingCanvas" xmlns:cx="http://schemas.microsoft.com/office/drawing/2014/chartex" xmlns:cx1="http://schemas.microsoft.com/office/drawing/2015/9/8/chartex" xmlns:cx2="http://schemas.microsoft.com/office/drawing/2015/10/21/chartex" xmlns:cx3="http://schemas.microsoft.com/office/drawing/2016/5/9/chartex" xmlns:cx4="http://schemas.microsoft.com/office/drawing/2016/5/10/chartex" xmlns:cx5="http://schemas.microsoft.com/office/drawing/2016/5/11/chartex" xmlns:cx6="http://schemas.microsoft.com/office/drawing/2016/5/12/chartex" xmlns:cx7="http://schemas.microsoft.com/office/drawing/2016/5/13/chartex" xmlns:cx8="http://schemas.microsoft.com/office/drawing/2016/5/14/chartex" xmlns:mc="http://schemas.openxmlformats.org/markup-compatibility/2006" xmlns:aink="http://schemas.microsoft.com/office/drawing/2016/ink" xmlns:am3d="http://schemas.microsoft.com/office/drawing/2017/model3d" xmlns:o="urn:schemas-microsoft-com:office:office" xmlns:oel="http://schemas.microsoft.com/office/2019/extlst" xmlns:r="http://schemas.openxmlformats.org/officeDocument/2006/relationships" xmlns:m="http://schemas.openxmlformats.org/officeDocument/2006/math" xmlns:v="urn:schemas-microsoft-com:vml" xmlns:wp14="http://schemas.microsoft.com/office/word/2010/wordprocessingDrawing" xmlns:wp="http://schemas.openxmlformats.org/drawingml/2006/wordprocessingDrawing" xmlns:w10="urn:schemas-microsoft-com:office:word" xmlns:w="http://schemas.openxmlformats.org/wordprocessingml/2006/main" xmlns:w14="http://schemas.microsoft.com/office/word/2010/wordml" xmlns:w15="http://schemas.microsoft.com/office/word/2012/wordml" xmlns:w16cex="http://schemas.microsoft.com/office/word/2018/wordml/cex" xmlns:w16cid="http://schemas.microsoft.com/office/word/2016/wordml/cid" xmlns:w16="http://schemas.microsoft.com/office/word/2018/wordml" xmlns:w16sdtdh="http://schemas.microsoft.com/office/word/2020/wordml/sdtdatahash" xmlns:w16se="http://schemas.microsoft.com/office/word/2015/wordml/symex" xmlns:wpg="http://schemas.microsoft.com/office/word/2010/wordprocessingGroup" xmlns:wpi="http://schemas.microsoft.com/office/word/2010/wordprocessingInk" xmlns:wne="http://schemas.microsoft.com/office/word/2006/wordml" xmlns:wps="http://schemas.microsoft.com/office/word/2010/wordprocessingShape" mc:Ignorable="w14 w15 w16se w16cid w16 w16cex w16sdtdh wp14">
+<w:endnotes xmlns:wpc="http://schemas.microsoft.com/office/word/2010/wordprocessingCanvas" xmlns:cx="http://schemas.microsoft.com/office/drawing/2014/chartex" xmlns:cx1="http://schemas.microsoft.com/office/drawing/2015/9/8/chartex" xmlns:cx2="http://schemas.microsoft.com/office/drawing/2015/10/21/chartex" xmlns:cx3="http://schemas.microsoft.com/office/drawing/2016/5/9/chartex" xmlns:cx4="http://schemas.microsoft.com/office/drawing/2016/5/10/chartex" xmlns:cx5="http://schemas.microsoft.com/office/drawing/2016/5/11/chartex" xmlns:cx6="http://schemas.microsoft.com/office/drawing/2016/5/12/chartex" xmlns:cx7="http://schemas.microsoft.com/office/drawing/2016/5/13/chartex" xmlns:cx8="http://schemas.microsoft.com/office/drawing/2016/5/14/chartex" xmlns:mc="http://schemas.openxmlformats.org/markup-compatibility/2006" xmlns:aink="http://schemas.microsoft.com/office/drawing/2016/ink" xmlns:am3d="http://schemas.microsoft.com/office/drawing/2017/model3d" xmlns:o="urn:schemas-microsoft-com:office:office" xmlns:oel="http://schemas.microsoft.com/office/2019/extlst" xmlns:r="http://schemas.openxmlformats.org/officeDocument/2006/relationships" xmlns:m="http://schemas.openxmlformats.org/officeDocument/2006/math" xmlns:v="urn:schemas-microsoft-com:vml" xmlns:wp14="http://schemas.microsoft.com/office/word/2010/wordprocessingDrawing" xmlns:wp="http://schemas.openxmlformats.org/drawingml/2006/wordprocessingDrawing" xmlns:w10="urn:schemas-microsoft-com:office:word" xmlns:w="http://schemas.openxmlformats.org/wordprocessingml/2006/main" xmlns:w14="http://schemas.microsoft.com/office/word/2010/wordml" xmlns:w15="http://schemas.microsoft.com/office/word/2012/wordml" xmlns:w16cex="http://schemas.microsoft.com/office/word/2018/wordml/cex" xmlns:w16cid="http://schemas.microsoft.com/office/word/2016/wordml/cid" xmlns:w16="http://schemas.microsoft.com/office/word/2018/wordml" xmlns:w16du="http://schemas.microsoft.com/office/word/2023/wordml/word16du" xmlns:w16sdtdh="http://schemas.microsoft.com/office/word/2020/wordml/sdtdatahash" xmlns:w16se="http://schemas.microsoft.com/office/word/2015/wordml/symex" xmlns:wpg="http://schemas.microsoft.com/office/word/2010/wordprocessingGroup" xmlns:wpi="http://schemas.microsoft.com/office/word/2010/wordprocessingInk" xmlns:wne="http://schemas.microsoft.com/office/word/2006/wordml" xmlns:wps="http://schemas.microsoft.com/office/word/2010/wordprocessingShape" mc:Ignorable="w14 w15 w16se w16cid w16 w16cex w16sdtdh wp14">
   <w:endnote w:type="separator" w:id="-1">
     <w:p>
       <w:pPr>
@@ -1314,7 +1344,7 @@
 </file>
 
 <file path=word/footer1.xml><?xml version="1.0" encoding="utf-8"?>
-<w:ftr xmlns:wpc="http://schemas.microsoft.com/office/word/2010/wordprocessingCanvas" xmlns:cx="http://schemas.microsoft.com/office/drawing/2014/chartex" xmlns:cx1="http://schemas.microsoft.com/office/drawing/2015/9/8/chartex" xmlns:cx2="http://schemas.microsoft.com/office/drawing/2015/10/21/chartex" xmlns:cx3="http://schemas.microsoft.com/office/drawing/2016/5/9/chartex" xmlns:cx4="http://schemas.microsoft.com/office/drawing/2016/5/10/chartex" xmlns:cx5="http://schemas.microsoft.com/office/drawing/2016/5/11/chartex" xmlns:cx6="http://schemas.microsoft.com/office/drawing/2016/5/12/chartex" xmlns:cx7="http://schemas.microsoft.com/office/drawing/2016/5/13/chartex" xmlns:cx8="http://schemas.microsoft.com/office/drawing/2016/5/14/chartex" xmlns:mc="http://schemas.openxmlformats.org/markup-compatibility/2006" xmlns:aink="http://schemas.microsoft.com/office/drawing/2016/ink" xmlns:am3d="http://schemas.microsoft.com/office/drawing/2017/model3d" xmlns:o="urn:schemas-microsoft-com:office:office" xmlns:oel="http://schemas.microsoft.com/office/2019/extlst" xmlns:r="http://schemas.openxmlformats.org/officeDocument/2006/relationships" xmlns:m="http://schemas.openxmlformats.org/officeDocument/2006/math" xmlns:v="urn:schemas-microsoft-com:vml" xmlns:wp14="http://schemas.microsoft.com/office/word/2010/wordprocessingDrawing" xmlns:wp="http://schemas.openxmlformats.org/drawingml/2006/wordprocessingDrawing" xmlns:w10="urn:schemas-microsoft-com:office:word" xmlns:w="http://schemas.openxmlformats.org/wordprocessingml/2006/main" xmlns:w14="http://schemas.microsoft.com/office/word/2010/wordml" xmlns:w15="http://schemas.microsoft.com/office/word/2012/wordml" xmlns:w16cex="http://schemas.microsoft.com/office/word/2018/wordml/cex" xmlns:w16cid="http://schemas.microsoft.com/office/word/2016/wordml/cid" xmlns:w16="http://schemas.microsoft.com/office/word/2018/wordml" xmlns:w16sdtdh="http://schemas.microsoft.com/office/word/2020/wordml/sdtdatahash" xmlns:w16se="http://schemas.microsoft.com/office/word/2015/wordml/symex" xmlns:wpg="http://schemas.microsoft.com/office/word/2010/wordprocessingGroup" xmlns:wpi="http://schemas.microsoft.com/office/word/2010/wordprocessingInk" xmlns:wne="http://schemas.microsoft.com/office/word/2006/wordml" xmlns:wps="http://schemas.microsoft.com/office/word/2010/wordprocessingShape" mc:Ignorable="w14 w15 w16se w16cid w16 w16cex w16sdtdh wp14">
+<w:ftr xmlns:wpc="http://schemas.microsoft.com/office/word/2010/wordprocessingCanvas" xmlns:cx="http://schemas.microsoft.com/office/drawing/2014/chartex" xmlns:cx1="http://schemas.microsoft.com/office/drawing/2015/9/8/chartex" xmlns:cx2="http://schemas.microsoft.com/office/drawing/2015/10/21/chartex" xmlns:cx3="http://schemas.microsoft.com/office/drawing/2016/5/9/chartex" xmlns:cx4="http://schemas.microsoft.com/office/drawing/2016/5/10/chartex" xmlns:cx5="http://schemas.microsoft.com/office/drawing/2016/5/11/chartex" xmlns:cx6="http://schemas.microsoft.com/office/drawing/2016/5/12/chartex" xmlns:cx7="http://schemas.microsoft.com/office/drawing/2016/5/13/chartex" xmlns:cx8="http://schemas.microsoft.com/office/drawing/2016/5/14/chartex" xmlns:mc="http://schemas.openxmlformats.org/markup-compatibility/2006" xmlns:aink="http://schemas.microsoft.com/office/drawing/2016/ink" xmlns:am3d="http://schemas.microsoft.com/office/drawing/2017/model3d" xmlns:o="urn:schemas-microsoft-com:office:office" xmlns:oel="http://schemas.microsoft.com/office/2019/extlst" xmlns:r="http://schemas.openxmlformats.org/officeDocument/2006/relationships" xmlns:m="http://schemas.openxmlformats.org/officeDocument/2006/math" xmlns:v="urn:schemas-microsoft-com:vml" xmlns:wp14="http://schemas.microsoft.com/office/word/2010/wordprocessingDrawing" xmlns:wp="http://schemas.openxmlformats.org/drawingml/2006/wordprocessingDrawing" xmlns:w10="urn:schemas-microsoft-com:office:word" xmlns:w="http://schemas.openxmlformats.org/wordprocessingml/2006/main" xmlns:w14="http://schemas.microsoft.com/office/word/2010/wordml" xmlns:w15="http://schemas.microsoft.com/office/word/2012/wordml" xmlns:w16cex="http://schemas.microsoft.com/office/word/2018/wordml/cex" xmlns:w16cid="http://schemas.microsoft.com/office/word/2016/wordml/cid" xmlns:w16="http://schemas.microsoft.com/office/word/2018/wordml" xmlns:w16du="http://schemas.microsoft.com/office/word/2023/wordml/word16du" xmlns:w16sdtdh="http://schemas.microsoft.com/office/word/2020/wordml/sdtdatahash" xmlns:w16se="http://schemas.microsoft.com/office/word/2015/wordml/symex" xmlns:wpg="http://schemas.microsoft.com/office/word/2010/wordprocessingGroup" xmlns:wpi="http://schemas.microsoft.com/office/word/2010/wordprocessingInk" xmlns:wne="http://schemas.microsoft.com/office/word/2006/wordml" xmlns:wps="http://schemas.microsoft.com/office/word/2010/wordprocessingShape" mc:Ignorable="w14 w15 w16se w16cid w16 w16cex w16sdtdh wp14">
   <w:p>
     <w:pPr>
       <w:pStyle w:val="Footer"/>
@@ -1371,7 +1401,7 @@
       <w:rPr>
         <w:noProof/>
       </w:rPr>
-      <w:t>13/03/2023 21:11</w:t>
+      <w:t>12/04/2023 15:05</w:t>
     </w:r>
     <w:r>
       <w:fldChar w:fldCharType="end"/>
@@ -1381,7 +1411,7 @@
 </file>
 
 <file path=word/footnotes.xml><?xml version="1.0" encoding="utf-8"?>
-<w:footnotes xmlns:wpc="http://schemas.microsoft.com/office/word/2010/wordprocessingCanvas" xmlns:cx="http://schemas.microsoft.com/office/drawing/2014/chartex" xmlns:cx1="http://schemas.microsoft.com/office/drawing/2015/9/8/chartex" xmlns:cx2="http://schemas.microsoft.com/office/drawing/2015/10/21/chartex" xmlns:cx3="http://schemas.microsoft.com/office/drawing/2016/5/9/chartex" xmlns:cx4="http://schemas.microsoft.com/office/drawing/2016/5/10/chartex" xmlns:cx5="http://schemas.microsoft.com/office/drawing/2016/5/11/chartex" xmlns:cx6="http://schemas.microsoft.com/office/drawing/2016/5/12/chartex" xmlns:cx7="http://schemas.microsoft.com/office/drawing/2016/5/13/chartex" xmlns:cx8="http://schemas.microsoft.com/office/drawing/2016/5/14/chartex" xmlns:mc="http://schemas.openxmlformats.org/markup-compatibility/2006" xmlns:aink="http://schemas.microsoft.com/office/drawing/2016/ink" xmlns:am3d="http://schemas.microsoft.com/office/drawing/2017/model3d" xmlns:o="urn:schemas-microsoft-com:office:office" xmlns:oel="http://schemas.microsoft.com/office/2019/extlst" xmlns:r="http://schemas.openxmlformats.org/officeDocument/2006/relationships" xmlns:m="http://schemas.openxmlformats.org/officeDocument/2006/math" xmlns:v="urn:schemas-microsoft-com:vml" xmlns:wp14="http://schemas.microsoft.com/office/word/2010/wordprocessingDrawing" xmlns:wp="http://schemas.openxmlformats.org/drawingml/2006/wordprocessingDrawing" xmlns:w10="urn:schemas-microsoft-com:office:word" xmlns:w="http://schemas.openxmlformats.org/wordprocessingml/2006/main" xmlns:w14="http://schemas.microsoft.com/office/word/2010/wordml" xmlns:w15="http://schemas.microsoft.com/office/word/2012/wordml" xmlns:w16cex="http://schemas.microsoft.com/office/word/2018/wordml/cex" xmlns:w16cid="http://schemas.microsoft.com/office/word/2016/wordml/cid" xmlns:w16="http://schemas.microsoft.com/office/word/2018/wordml" xmlns:w16sdtdh="http://schemas.microsoft.com/office/word/2020/wordml/sdtdatahash" xmlns:w16se="http://schemas.microsoft.com/office/word/2015/wordml/symex" xmlns:wpg="http://schemas.microsoft.com/office/word/2010/wordprocessingGroup" xmlns:wpi="http://schemas.microsoft.com/office/word/2010/wordprocessingInk" xmlns:wne="http://schemas.microsoft.com/office/word/2006/wordml" xmlns:wps="http://schemas.microsoft.com/office/word/2010/wordprocessingShape" mc:Ignorable="w14 w15 w16se w16cid w16 w16cex w16sdtdh wp14">
+<w:footnotes xmlns:wpc="http://schemas.microsoft.com/office/word/2010/wordprocessingCanvas" xmlns:cx="http://schemas.microsoft.com/office/drawing/2014/chartex" xmlns:cx1="http://schemas.microsoft.com/office/drawing/2015/9/8/chartex" xmlns:cx2="http://schemas.microsoft.com/office/drawing/2015/10/21/chartex" xmlns:cx3="http://schemas.microsoft.com/office/drawing/2016/5/9/chartex" xmlns:cx4="http://schemas.microsoft.com/office/drawing/2016/5/10/chartex" xmlns:cx5="http://schemas.microsoft.com/office/drawing/2016/5/11/chartex" xmlns:cx6="http://schemas.microsoft.com/office/drawing/2016/5/12/chartex" xmlns:cx7="http://schemas.microsoft.com/office/drawing/2016/5/13/chartex" xmlns:cx8="http://schemas.microsoft.com/office/drawing/2016/5/14/chartex" xmlns:mc="http://schemas.openxmlformats.org/markup-compatibility/2006" xmlns:aink="http://schemas.microsoft.com/office/drawing/2016/ink" xmlns:am3d="http://schemas.microsoft.com/office/drawing/2017/model3d" xmlns:o="urn:schemas-microsoft-com:office:office" xmlns:oel="http://schemas.microsoft.com/office/2019/extlst" xmlns:r="http://schemas.openxmlformats.org/officeDocument/2006/relationships" xmlns:m="http://schemas.openxmlformats.org/officeDocument/2006/math" xmlns:v="urn:schemas-microsoft-com:vml" xmlns:wp14="http://schemas.microsoft.com/office/word/2010/wordprocessingDrawing" xmlns:wp="http://schemas.openxmlformats.org/drawingml/2006/wordprocessingDrawing" xmlns:w10="urn:schemas-microsoft-com:office:word" xmlns:w="http://schemas.openxmlformats.org/wordprocessingml/2006/main" xmlns:w14="http://schemas.microsoft.com/office/word/2010/wordml" xmlns:w15="http://schemas.microsoft.com/office/word/2012/wordml" xmlns:w16cex="http://schemas.microsoft.com/office/word/2018/wordml/cex" xmlns:w16cid="http://schemas.microsoft.com/office/word/2016/wordml/cid" xmlns:w16="http://schemas.microsoft.com/office/word/2018/wordml" xmlns:w16du="http://schemas.microsoft.com/office/word/2023/wordml/word16du" xmlns:w16sdtdh="http://schemas.microsoft.com/office/word/2020/wordml/sdtdatahash" xmlns:w16se="http://schemas.microsoft.com/office/word/2015/wordml/symex" xmlns:wpg="http://schemas.microsoft.com/office/word/2010/wordprocessingGroup" xmlns:wpi="http://schemas.microsoft.com/office/word/2010/wordprocessingInk" xmlns:wne="http://schemas.microsoft.com/office/word/2006/wordml" xmlns:wps="http://schemas.microsoft.com/office/word/2010/wordprocessingShape" mc:Ignorable="w14 w15 w16se w16cid w16 w16cex w16sdtdh wp14">
   <w:footnote w:type="separator" w:id="-1">
     <w:p>
       <w:pPr>
@@ -1406,7 +1436,7 @@
 </file>
 
 <file path=word/numbering.xml><?xml version="1.0" encoding="utf-8"?>
-<w:numbering xmlns:wpc="http://schemas.microsoft.com/office/word/2010/wordprocessingCanvas" xmlns:cx="http://schemas.microsoft.com/office/drawing/2014/chartex" xmlns:cx1="http://schemas.microsoft.com/office/drawing/2015/9/8/chartex" xmlns:cx2="http://schemas.microsoft.com/office/drawing/2015/10/21/chartex" xmlns:cx3="http://schemas.microsoft.com/office/drawing/2016/5/9/chartex" xmlns:cx4="http://schemas.microsoft.com/office/drawing/2016/5/10/chartex" xmlns:cx5="http://schemas.microsoft.com/office/drawing/2016/5/11/chartex" xmlns:cx6="http://schemas.microsoft.com/office/drawing/2016/5/12/chartex" xmlns:cx7="http://schemas.microsoft.com/office/drawing/2016/5/13/chartex" xmlns:cx8="http://schemas.microsoft.com/office/drawing/2016/5/14/chartex" xmlns:mc="http://schemas.openxmlformats.org/markup-compatibility/2006" xmlns:aink="http://schemas.microsoft.com/office/drawing/2016/ink" xmlns:am3d="http://schemas.microsoft.com/office/drawing/2017/model3d" xmlns:o="urn:schemas-microsoft-com:office:office" xmlns:oel="http://schemas.microsoft.com/office/2019/extlst" xmlns:r="http://schemas.openxmlformats.org/officeDocument/2006/relationships" xmlns:m="http://schemas.openxmlformats.org/officeDocument/2006/math" xmlns:v="urn:schemas-microsoft-com:vml" xmlns:wp14="http://schemas.microsoft.com/office/word/2010/wordprocessingDrawing" xmlns:wp="http://schemas.openxmlformats.org/drawingml/2006/wordprocessingDrawing" xmlns:w10="urn:schemas-microsoft-com:office:word" xmlns:w="http://schemas.openxmlformats.org/wordprocessingml/2006/main" xmlns:w14="http://schemas.microsoft.com/office/word/2010/wordml" xmlns:w15="http://schemas.microsoft.com/office/word/2012/wordml" xmlns:w16cex="http://schemas.microsoft.com/office/word/2018/wordml/cex" xmlns:w16cid="http://schemas.microsoft.com/office/word/2016/wordml/cid" xmlns:w16="http://schemas.microsoft.com/office/word/2018/wordml" xmlns:w16sdtdh="http://schemas.microsoft.com/office/word/2020/wordml/sdtdatahash" xmlns:w16se="http://schemas.microsoft.com/office/word/2015/wordml/symex" xmlns:wpg="http://schemas.microsoft.com/office/word/2010/wordprocessingGroup" xmlns:wpi="http://schemas.microsoft.com/office/word/2010/wordprocessingInk" xmlns:wne="http://schemas.microsoft.com/office/word/2006/wordml" xmlns:wps="http://schemas.microsoft.com/office/word/2010/wordprocessingShape" mc:Ignorable="w14 w15 w16se w16cid w16 w16cex w16sdtdh wp14">
+<w:numbering xmlns:wpc="http://schemas.microsoft.com/office/word/2010/wordprocessingCanvas" xmlns:cx="http://schemas.microsoft.com/office/drawing/2014/chartex" xmlns:cx1="http://schemas.microsoft.com/office/drawing/2015/9/8/chartex" xmlns:cx2="http://schemas.microsoft.com/office/drawing/2015/10/21/chartex" xmlns:cx3="http://schemas.microsoft.com/office/drawing/2016/5/9/chartex" xmlns:cx4="http://schemas.microsoft.com/office/drawing/2016/5/10/chartex" xmlns:cx5="http://schemas.microsoft.com/office/drawing/2016/5/11/chartex" xmlns:cx6="http://schemas.microsoft.com/office/drawing/2016/5/12/chartex" xmlns:cx7="http://schemas.microsoft.com/office/drawing/2016/5/13/chartex" xmlns:cx8="http://schemas.microsoft.com/office/drawing/2016/5/14/chartex" xmlns:mc="http://schemas.openxmlformats.org/markup-compatibility/2006" xmlns:aink="http://schemas.microsoft.com/office/drawing/2016/ink" xmlns:am3d="http://schemas.microsoft.com/office/drawing/2017/model3d" xmlns:o="urn:schemas-microsoft-com:office:office" xmlns:oel="http://schemas.microsoft.com/office/2019/extlst" xmlns:r="http://schemas.openxmlformats.org/officeDocument/2006/relationships" xmlns:m="http://schemas.openxmlformats.org/officeDocument/2006/math" xmlns:v="urn:schemas-microsoft-com:vml" xmlns:wp14="http://schemas.microsoft.com/office/word/2010/wordprocessingDrawing" xmlns:wp="http://schemas.openxmlformats.org/drawingml/2006/wordprocessingDrawing" xmlns:w10="urn:schemas-microsoft-com:office:word" xmlns:w="http://schemas.openxmlformats.org/wordprocessingml/2006/main" xmlns:w14="http://schemas.microsoft.com/office/word/2010/wordml" xmlns:w15="http://schemas.microsoft.com/office/word/2012/wordml" xmlns:w16cex="http://schemas.microsoft.com/office/word/2018/wordml/cex" xmlns:w16cid="http://schemas.microsoft.com/office/word/2016/wordml/cid" xmlns:w16="http://schemas.microsoft.com/office/word/2018/wordml" xmlns:w16du="http://schemas.microsoft.com/office/word/2023/wordml/word16du" xmlns:w16sdtdh="http://schemas.microsoft.com/office/word/2020/wordml/sdtdatahash" xmlns:w16se="http://schemas.microsoft.com/office/word/2015/wordml/symex" xmlns:wpg="http://schemas.microsoft.com/office/word/2010/wordprocessingGroup" xmlns:wpi="http://schemas.microsoft.com/office/word/2010/wordprocessingInk" xmlns:wne="http://schemas.microsoft.com/office/word/2006/wordml" xmlns:wps="http://schemas.microsoft.com/office/word/2010/wordprocessingShape" mc:Ignorable="w14 w15 w16se w16cid w16 w16cex w16sdtdh wp14">
   <w:abstractNum w:abstractNumId="0" w15:restartNumberingAfterBreak="0">
     <w:nsid w:val="12784B20"/>
     <w:multiLevelType w:val="hybridMultilevel"/>

</xml_diff>

<commit_message>
Jump Scare System Test
</commit_message>
<xml_diff>
--- a/Development Log.docx
+++ b/Development Log.docx
@@ -1,6 +1,6 @@
 
 <file path=word/document.xml><?xml version="1.0" encoding="utf-8"?>
-<w:document xmlns:wpc="http://schemas.microsoft.com/office/word/2010/wordprocessingCanvas" xmlns:cx="http://schemas.microsoft.com/office/drawing/2014/chartex" xmlns:cx1="http://schemas.microsoft.com/office/drawing/2015/9/8/chartex" xmlns:cx2="http://schemas.microsoft.com/office/drawing/2015/10/21/chartex" xmlns:cx3="http://schemas.microsoft.com/office/drawing/2016/5/9/chartex" xmlns:cx4="http://schemas.microsoft.com/office/drawing/2016/5/10/chartex" xmlns:cx5="http://schemas.microsoft.com/office/drawing/2016/5/11/chartex" xmlns:cx6="http://schemas.microsoft.com/office/drawing/2016/5/12/chartex" xmlns:cx7="http://schemas.microsoft.com/office/drawing/2016/5/13/chartex" xmlns:cx8="http://schemas.microsoft.com/office/drawing/2016/5/14/chartex" xmlns:mc="http://schemas.openxmlformats.org/markup-compatibility/2006" xmlns:aink="http://schemas.microsoft.com/office/drawing/2016/ink" xmlns:am3d="http://schemas.microsoft.com/office/drawing/2017/model3d" xmlns:o="urn:schemas-microsoft-com:office:office" xmlns:oel="http://schemas.microsoft.com/office/2019/extlst" xmlns:r="http://schemas.openxmlformats.org/officeDocument/2006/relationships" xmlns:m="http://schemas.openxmlformats.org/officeDocument/2006/math" xmlns:v="urn:schemas-microsoft-com:vml" xmlns:wp14="http://schemas.microsoft.com/office/word/2010/wordprocessingDrawing" xmlns:wp="http://schemas.openxmlformats.org/drawingml/2006/wordprocessingDrawing" xmlns:w10="urn:schemas-microsoft-com:office:word" xmlns:w="http://schemas.openxmlformats.org/wordprocessingml/2006/main" xmlns:w14="http://schemas.microsoft.com/office/word/2010/wordml" xmlns:w15="http://schemas.microsoft.com/office/word/2012/wordml" xmlns:w16cex="http://schemas.microsoft.com/office/word/2018/wordml/cex" xmlns:w16cid="http://schemas.microsoft.com/office/word/2016/wordml/cid" xmlns:w16="http://schemas.microsoft.com/office/word/2018/wordml" xmlns:w16du="http://schemas.microsoft.com/office/word/2023/wordml/word16du" xmlns:w16sdtdh="http://schemas.microsoft.com/office/word/2020/wordml/sdtdatahash" xmlns:w16se="http://schemas.microsoft.com/office/word/2015/wordml/symex" xmlns:wpg="http://schemas.microsoft.com/office/word/2010/wordprocessingGroup" xmlns:wpi="http://schemas.microsoft.com/office/word/2010/wordprocessingInk" xmlns:wne="http://schemas.microsoft.com/office/word/2006/wordml" xmlns:wps="http://schemas.microsoft.com/office/word/2010/wordprocessingShape" mc:Ignorable="w14 w15 w16se w16cid w16 w16cex w16sdtdh wp14">
+<w:document xmlns:wpc="http://schemas.microsoft.com/office/word/2010/wordprocessingCanvas" xmlns:cx="http://schemas.microsoft.com/office/drawing/2014/chartex" xmlns:cx1="http://schemas.microsoft.com/office/drawing/2015/9/8/chartex" xmlns:cx2="http://schemas.microsoft.com/office/drawing/2015/10/21/chartex" xmlns:cx3="http://schemas.microsoft.com/office/drawing/2016/5/9/chartex" xmlns:cx4="http://schemas.microsoft.com/office/drawing/2016/5/10/chartex" xmlns:cx5="http://schemas.microsoft.com/office/drawing/2016/5/11/chartex" xmlns:cx6="http://schemas.microsoft.com/office/drawing/2016/5/12/chartex" xmlns:cx7="http://schemas.microsoft.com/office/drawing/2016/5/13/chartex" xmlns:cx8="http://schemas.microsoft.com/office/drawing/2016/5/14/chartex" xmlns:mc="http://schemas.openxmlformats.org/markup-compatibility/2006" xmlns:aink="http://schemas.microsoft.com/office/drawing/2016/ink" xmlns:am3d="http://schemas.microsoft.com/office/drawing/2017/model3d" xmlns:o="urn:schemas-microsoft-com:office:office" xmlns:oel="http://schemas.microsoft.com/office/2019/extlst" xmlns:r="http://schemas.openxmlformats.org/officeDocument/2006/relationships" xmlns:m="http://schemas.openxmlformats.org/officeDocument/2006/math" xmlns:v="urn:schemas-microsoft-com:vml" xmlns:wp14="http://schemas.microsoft.com/office/word/2010/wordprocessingDrawing" xmlns:wp="http://schemas.openxmlformats.org/drawingml/2006/wordprocessingDrawing" xmlns:w10="urn:schemas-microsoft-com:office:word" xmlns:w="http://schemas.openxmlformats.org/wordprocessingml/2006/main" xmlns:w14="http://schemas.microsoft.com/office/word/2010/wordml" xmlns:w15="http://schemas.microsoft.com/office/word/2012/wordml" xmlns:w16cex="http://schemas.microsoft.com/office/word/2018/wordml/cex" xmlns:w16cid="http://schemas.microsoft.com/office/word/2016/wordml/cid" xmlns:w16="http://schemas.microsoft.com/office/word/2018/wordml" xmlns:w16du="http://schemas.microsoft.com/office/word/2023/wordml/word16du" xmlns:w16sdtdh="http://schemas.microsoft.com/office/word/2020/wordml/sdtdatahash" xmlns:w16se="http://schemas.microsoft.com/office/word/2015/wordml/symex" xmlns:wpg="http://schemas.microsoft.com/office/word/2010/wordprocessingGroup" xmlns:wpi="http://schemas.microsoft.com/office/word/2010/wordprocessingInk" xmlns:wne="http://schemas.microsoft.com/office/word/2006/wordml" xmlns:wps="http://schemas.microsoft.com/office/word/2010/wordprocessingShape" mc:Ignorable="w14 w15 w16se w16cid w16 w16cex w16sdtdh w16du wp14">
   <w:body>
     <w:p>
       <w:pPr>
@@ -1110,6 +1110,33 @@
     </w:p>
     <w:p>
       <w:pPr>
+        <w:pStyle w:val="ListParagraph"/>
+        <w:numPr>
+          <w:ilvl w:val="0"/>
+          <w:numId w:val="7"/>
+        </w:numPr>
+      </w:pPr>
+      <w:r>
+        <w:t>Lock Mechanics</w:t>
+      </w:r>
+      <w:r>
+        <w:t>.</w:t>
+      </w:r>
+    </w:p>
+    <w:p>
+      <w:pPr>
+        <w:pStyle w:val="ListParagraph"/>
+        <w:numPr>
+          <w:ilvl w:val="0"/>
+          <w:numId w:val="7"/>
+        </w:numPr>
+      </w:pPr>
+      <w:r>
+        <w:t>Note Reading.</w:t>
+      </w:r>
+    </w:p>
+    <w:p>
+      <w:pPr>
         <w:pStyle w:val="Heading3"/>
       </w:pPr>
       <w:r>
@@ -1207,6 +1234,18 @@
     </w:p>
     <w:p>
       <w:pPr>
+        <w:pStyle w:val="ListParagraph"/>
+        <w:numPr>
+          <w:ilvl w:val="0"/>
+          <w:numId w:val="6"/>
+        </w:numPr>
+      </w:pPr>
+      <w:r>
+        <w:t>An issue where multiple notes could be opened.</w:t>
+      </w:r>
+    </w:p>
+    <w:p>
+      <w:pPr>
         <w:pStyle w:val="Heading2"/>
       </w:pPr>
       <w:r>
@@ -1306,6 +1345,61 @@
         <w:t>UI and HUD to display Health/Stamina/Battery Life.</w:t>
       </w:r>
     </w:p>
+    <w:p/>
+    <w:p>
+      <w:pPr>
+        <w:pStyle w:val="Heading1"/>
+      </w:pPr>
+      <w:r>
+        <w:t>Version 0.0.5</w:t>
+      </w:r>
+    </w:p>
+    <w:p>
+      <w:pPr>
+        <w:pStyle w:val="Heading2"/>
+      </w:pPr>
+      <w:r>
+        <w:t>Added</w:t>
+      </w:r>
+    </w:p>
+    <w:p>
+      <w:pPr>
+        <w:pStyle w:val="ListParagraph"/>
+        <w:numPr>
+          <w:ilvl w:val="0"/>
+          <w:numId w:val="8"/>
+        </w:numPr>
+      </w:pPr>
+      <w:r>
+        <w:t>Jump Scare System</w:t>
+      </w:r>
+    </w:p>
+    <w:p>
+      <w:pPr>
+        <w:pStyle w:val="Heading3"/>
+      </w:pPr>
+      <w:r>
+        <w:t>Items</w:t>
+      </w:r>
+    </w:p>
+    <w:p>
+      <w:pPr>
+        <w:pStyle w:val="Heading2"/>
+      </w:pPr>
+      <w:r>
+        <w:t>Fixed</w:t>
+      </w:r>
+    </w:p>
+    <w:p>
+      <w:pPr>
+        <w:pStyle w:val="Heading2"/>
+      </w:pPr>
+      <w:r>
+        <w:t>Updated</w:t>
+      </w:r>
+    </w:p>
+    <w:p/>
+    <w:p/>
     <w:p/>
     <w:sectPr>
       <w:footerReference w:type="default" r:id="rId7"/>
@@ -1319,7 +1413,7 @@
 </file>
 
 <file path=word/endnotes.xml><?xml version="1.0" encoding="utf-8"?>
-<w:endnotes xmlns:wpc="http://schemas.microsoft.com/office/word/2010/wordprocessingCanvas" xmlns:cx="http://schemas.microsoft.com/office/drawing/2014/chartex" xmlns:cx1="http://schemas.microsoft.com/office/drawing/2015/9/8/chartex" xmlns:cx2="http://schemas.microsoft.com/office/drawing/2015/10/21/chartex" xmlns:cx3="http://schemas.microsoft.com/office/drawing/2016/5/9/chartex" xmlns:cx4="http://schemas.microsoft.com/office/drawing/2016/5/10/chartex" xmlns:cx5="http://schemas.microsoft.com/office/drawing/2016/5/11/chartex" xmlns:cx6="http://schemas.microsoft.com/office/drawing/2016/5/12/chartex" xmlns:cx7="http://schemas.microsoft.com/office/drawing/2016/5/13/chartex" xmlns:cx8="http://schemas.microsoft.com/office/drawing/2016/5/14/chartex" xmlns:mc="http://schemas.openxmlformats.org/markup-compatibility/2006" xmlns:aink="http://schemas.microsoft.com/office/drawing/2016/ink" xmlns:am3d="http://schemas.microsoft.com/office/drawing/2017/model3d" xmlns:o="urn:schemas-microsoft-com:office:office" xmlns:oel="http://schemas.microsoft.com/office/2019/extlst" xmlns:r="http://schemas.openxmlformats.org/officeDocument/2006/relationships" xmlns:m="http://schemas.openxmlformats.org/officeDocument/2006/math" xmlns:v="urn:schemas-microsoft-com:vml" xmlns:wp14="http://schemas.microsoft.com/office/word/2010/wordprocessingDrawing" xmlns:wp="http://schemas.openxmlformats.org/drawingml/2006/wordprocessingDrawing" xmlns:w10="urn:schemas-microsoft-com:office:word" xmlns:w="http://schemas.openxmlformats.org/wordprocessingml/2006/main" xmlns:w14="http://schemas.microsoft.com/office/word/2010/wordml" xmlns:w15="http://schemas.microsoft.com/office/word/2012/wordml" xmlns:w16cex="http://schemas.microsoft.com/office/word/2018/wordml/cex" xmlns:w16cid="http://schemas.microsoft.com/office/word/2016/wordml/cid" xmlns:w16="http://schemas.microsoft.com/office/word/2018/wordml" xmlns:w16du="http://schemas.microsoft.com/office/word/2023/wordml/word16du" xmlns:w16sdtdh="http://schemas.microsoft.com/office/word/2020/wordml/sdtdatahash" xmlns:w16se="http://schemas.microsoft.com/office/word/2015/wordml/symex" xmlns:wpg="http://schemas.microsoft.com/office/word/2010/wordprocessingGroup" xmlns:wpi="http://schemas.microsoft.com/office/word/2010/wordprocessingInk" xmlns:wne="http://schemas.microsoft.com/office/word/2006/wordml" xmlns:wps="http://schemas.microsoft.com/office/word/2010/wordprocessingShape" mc:Ignorable="w14 w15 w16se w16cid w16 w16cex w16sdtdh wp14">
+<w:endnotes xmlns:wpc="http://schemas.microsoft.com/office/word/2010/wordprocessingCanvas" xmlns:cx="http://schemas.microsoft.com/office/drawing/2014/chartex" xmlns:cx1="http://schemas.microsoft.com/office/drawing/2015/9/8/chartex" xmlns:cx2="http://schemas.microsoft.com/office/drawing/2015/10/21/chartex" xmlns:cx3="http://schemas.microsoft.com/office/drawing/2016/5/9/chartex" xmlns:cx4="http://schemas.microsoft.com/office/drawing/2016/5/10/chartex" xmlns:cx5="http://schemas.microsoft.com/office/drawing/2016/5/11/chartex" xmlns:cx6="http://schemas.microsoft.com/office/drawing/2016/5/12/chartex" xmlns:cx7="http://schemas.microsoft.com/office/drawing/2016/5/13/chartex" xmlns:cx8="http://schemas.microsoft.com/office/drawing/2016/5/14/chartex" xmlns:mc="http://schemas.openxmlformats.org/markup-compatibility/2006" xmlns:aink="http://schemas.microsoft.com/office/drawing/2016/ink" xmlns:am3d="http://schemas.microsoft.com/office/drawing/2017/model3d" xmlns:o="urn:schemas-microsoft-com:office:office" xmlns:oel="http://schemas.microsoft.com/office/2019/extlst" xmlns:r="http://schemas.openxmlformats.org/officeDocument/2006/relationships" xmlns:m="http://schemas.openxmlformats.org/officeDocument/2006/math" xmlns:v="urn:schemas-microsoft-com:vml" xmlns:wp14="http://schemas.microsoft.com/office/word/2010/wordprocessingDrawing" xmlns:wp="http://schemas.openxmlformats.org/drawingml/2006/wordprocessingDrawing" xmlns:w10="urn:schemas-microsoft-com:office:word" xmlns:w="http://schemas.openxmlformats.org/wordprocessingml/2006/main" xmlns:w14="http://schemas.microsoft.com/office/word/2010/wordml" xmlns:w15="http://schemas.microsoft.com/office/word/2012/wordml" xmlns:w16cex="http://schemas.microsoft.com/office/word/2018/wordml/cex" xmlns:w16cid="http://schemas.microsoft.com/office/word/2016/wordml/cid" xmlns:w16="http://schemas.microsoft.com/office/word/2018/wordml" xmlns:w16du="http://schemas.microsoft.com/office/word/2023/wordml/word16du" xmlns:w16sdtdh="http://schemas.microsoft.com/office/word/2020/wordml/sdtdatahash" xmlns:w16se="http://schemas.microsoft.com/office/word/2015/wordml/symex" xmlns:wpg="http://schemas.microsoft.com/office/word/2010/wordprocessingGroup" xmlns:wpi="http://schemas.microsoft.com/office/word/2010/wordprocessingInk" xmlns:wne="http://schemas.microsoft.com/office/word/2006/wordml" xmlns:wps="http://schemas.microsoft.com/office/word/2010/wordprocessingShape" mc:Ignorable="w14 w15 w16se w16cid w16 w16cex w16sdtdh w16du wp14">
   <w:endnote w:type="separator" w:id="-1">
     <w:p>
       <w:pPr>
@@ -1344,7 +1438,7 @@
 </file>
 
 <file path=word/footer1.xml><?xml version="1.0" encoding="utf-8"?>
-<w:ftr xmlns:wpc="http://schemas.microsoft.com/office/word/2010/wordprocessingCanvas" xmlns:cx="http://schemas.microsoft.com/office/drawing/2014/chartex" xmlns:cx1="http://schemas.microsoft.com/office/drawing/2015/9/8/chartex" xmlns:cx2="http://schemas.microsoft.com/office/drawing/2015/10/21/chartex" xmlns:cx3="http://schemas.microsoft.com/office/drawing/2016/5/9/chartex" xmlns:cx4="http://schemas.microsoft.com/office/drawing/2016/5/10/chartex" xmlns:cx5="http://schemas.microsoft.com/office/drawing/2016/5/11/chartex" xmlns:cx6="http://schemas.microsoft.com/office/drawing/2016/5/12/chartex" xmlns:cx7="http://schemas.microsoft.com/office/drawing/2016/5/13/chartex" xmlns:cx8="http://schemas.microsoft.com/office/drawing/2016/5/14/chartex" xmlns:mc="http://schemas.openxmlformats.org/markup-compatibility/2006" xmlns:aink="http://schemas.microsoft.com/office/drawing/2016/ink" xmlns:am3d="http://schemas.microsoft.com/office/drawing/2017/model3d" xmlns:o="urn:schemas-microsoft-com:office:office" xmlns:oel="http://schemas.microsoft.com/office/2019/extlst" xmlns:r="http://schemas.openxmlformats.org/officeDocument/2006/relationships" xmlns:m="http://schemas.openxmlformats.org/officeDocument/2006/math" xmlns:v="urn:schemas-microsoft-com:vml" xmlns:wp14="http://schemas.microsoft.com/office/word/2010/wordprocessingDrawing" xmlns:wp="http://schemas.openxmlformats.org/drawingml/2006/wordprocessingDrawing" xmlns:w10="urn:schemas-microsoft-com:office:word" xmlns:w="http://schemas.openxmlformats.org/wordprocessingml/2006/main" xmlns:w14="http://schemas.microsoft.com/office/word/2010/wordml" xmlns:w15="http://schemas.microsoft.com/office/word/2012/wordml" xmlns:w16cex="http://schemas.microsoft.com/office/word/2018/wordml/cex" xmlns:w16cid="http://schemas.microsoft.com/office/word/2016/wordml/cid" xmlns:w16="http://schemas.microsoft.com/office/word/2018/wordml" xmlns:w16du="http://schemas.microsoft.com/office/word/2023/wordml/word16du" xmlns:w16sdtdh="http://schemas.microsoft.com/office/word/2020/wordml/sdtdatahash" xmlns:w16se="http://schemas.microsoft.com/office/word/2015/wordml/symex" xmlns:wpg="http://schemas.microsoft.com/office/word/2010/wordprocessingGroup" xmlns:wpi="http://schemas.microsoft.com/office/word/2010/wordprocessingInk" xmlns:wne="http://schemas.microsoft.com/office/word/2006/wordml" xmlns:wps="http://schemas.microsoft.com/office/word/2010/wordprocessingShape" mc:Ignorable="w14 w15 w16se w16cid w16 w16cex w16sdtdh wp14">
+<w:ftr xmlns:wpc="http://schemas.microsoft.com/office/word/2010/wordprocessingCanvas" xmlns:cx="http://schemas.microsoft.com/office/drawing/2014/chartex" xmlns:cx1="http://schemas.microsoft.com/office/drawing/2015/9/8/chartex" xmlns:cx2="http://schemas.microsoft.com/office/drawing/2015/10/21/chartex" xmlns:cx3="http://schemas.microsoft.com/office/drawing/2016/5/9/chartex" xmlns:cx4="http://schemas.microsoft.com/office/drawing/2016/5/10/chartex" xmlns:cx5="http://schemas.microsoft.com/office/drawing/2016/5/11/chartex" xmlns:cx6="http://schemas.microsoft.com/office/drawing/2016/5/12/chartex" xmlns:cx7="http://schemas.microsoft.com/office/drawing/2016/5/13/chartex" xmlns:cx8="http://schemas.microsoft.com/office/drawing/2016/5/14/chartex" xmlns:mc="http://schemas.openxmlformats.org/markup-compatibility/2006" xmlns:aink="http://schemas.microsoft.com/office/drawing/2016/ink" xmlns:am3d="http://schemas.microsoft.com/office/drawing/2017/model3d" xmlns:o="urn:schemas-microsoft-com:office:office" xmlns:oel="http://schemas.microsoft.com/office/2019/extlst" xmlns:r="http://schemas.openxmlformats.org/officeDocument/2006/relationships" xmlns:m="http://schemas.openxmlformats.org/officeDocument/2006/math" xmlns:v="urn:schemas-microsoft-com:vml" xmlns:wp14="http://schemas.microsoft.com/office/word/2010/wordprocessingDrawing" xmlns:wp="http://schemas.openxmlformats.org/drawingml/2006/wordprocessingDrawing" xmlns:w10="urn:schemas-microsoft-com:office:word" xmlns:w="http://schemas.openxmlformats.org/wordprocessingml/2006/main" xmlns:w14="http://schemas.microsoft.com/office/word/2010/wordml" xmlns:w15="http://schemas.microsoft.com/office/word/2012/wordml" xmlns:w16cex="http://schemas.microsoft.com/office/word/2018/wordml/cex" xmlns:w16cid="http://schemas.microsoft.com/office/word/2016/wordml/cid" xmlns:w16="http://schemas.microsoft.com/office/word/2018/wordml" xmlns:w16du="http://schemas.microsoft.com/office/word/2023/wordml/word16du" xmlns:w16sdtdh="http://schemas.microsoft.com/office/word/2020/wordml/sdtdatahash" xmlns:w16se="http://schemas.microsoft.com/office/word/2015/wordml/symex" xmlns:wpg="http://schemas.microsoft.com/office/word/2010/wordprocessingGroup" xmlns:wpi="http://schemas.microsoft.com/office/word/2010/wordprocessingInk" xmlns:wne="http://schemas.microsoft.com/office/word/2006/wordml" xmlns:wps="http://schemas.microsoft.com/office/word/2010/wordprocessingShape" mc:Ignorable="w14 w15 w16se w16cid w16 w16cex w16sdtdh w16du wp14">
   <w:p>
     <w:pPr>
       <w:pStyle w:val="Footer"/>
@@ -1401,7 +1495,7 @@
       <w:rPr>
         <w:noProof/>
       </w:rPr>
-      <w:t>12/04/2023 15:05</w:t>
+      <w:t>13/03/2024 02:05</w:t>
     </w:r>
     <w:r>
       <w:fldChar w:fldCharType="end"/>
@@ -1411,7 +1505,7 @@
 </file>
 
 <file path=word/footnotes.xml><?xml version="1.0" encoding="utf-8"?>
-<w:footnotes xmlns:wpc="http://schemas.microsoft.com/office/word/2010/wordprocessingCanvas" xmlns:cx="http://schemas.microsoft.com/office/drawing/2014/chartex" xmlns:cx1="http://schemas.microsoft.com/office/drawing/2015/9/8/chartex" xmlns:cx2="http://schemas.microsoft.com/office/drawing/2015/10/21/chartex" xmlns:cx3="http://schemas.microsoft.com/office/drawing/2016/5/9/chartex" xmlns:cx4="http://schemas.microsoft.com/office/drawing/2016/5/10/chartex" xmlns:cx5="http://schemas.microsoft.com/office/drawing/2016/5/11/chartex" xmlns:cx6="http://schemas.microsoft.com/office/drawing/2016/5/12/chartex" xmlns:cx7="http://schemas.microsoft.com/office/drawing/2016/5/13/chartex" xmlns:cx8="http://schemas.microsoft.com/office/drawing/2016/5/14/chartex" xmlns:mc="http://schemas.openxmlformats.org/markup-compatibility/2006" xmlns:aink="http://schemas.microsoft.com/office/drawing/2016/ink" xmlns:am3d="http://schemas.microsoft.com/office/drawing/2017/model3d" xmlns:o="urn:schemas-microsoft-com:office:office" xmlns:oel="http://schemas.microsoft.com/office/2019/extlst" xmlns:r="http://schemas.openxmlformats.org/officeDocument/2006/relationships" xmlns:m="http://schemas.openxmlformats.org/officeDocument/2006/math" xmlns:v="urn:schemas-microsoft-com:vml" xmlns:wp14="http://schemas.microsoft.com/office/word/2010/wordprocessingDrawing" xmlns:wp="http://schemas.openxmlformats.org/drawingml/2006/wordprocessingDrawing" xmlns:w10="urn:schemas-microsoft-com:office:word" xmlns:w="http://schemas.openxmlformats.org/wordprocessingml/2006/main" xmlns:w14="http://schemas.microsoft.com/office/word/2010/wordml" xmlns:w15="http://schemas.microsoft.com/office/word/2012/wordml" xmlns:w16cex="http://schemas.microsoft.com/office/word/2018/wordml/cex" xmlns:w16cid="http://schemas.microsoft.com/office/word/2016/wordml/cid" xmlns:w16="http://schemas.microsoft.com/office/word/2018/wordml" xmlns:w16du="http://schemas.microsoft.com/office/word/2023/wordml/word16du" xmlns:w16sdtdh="http://schemas.microsoft.com/office/word/2020/wordml/sdtdatahash" xmlns:w16se="http://schemas.microsoft.com/office/word/2015/wordml/symex" xmlns:wpg="http://schemas.microsoft.com/office/word/2010/wordprocessingGroup" xmlns:wpi="http://schemas.microsoft.com/office/word/2010/wordprocessingInk" xmlns:wne="http://schemas.microsoft.com/office/word/2006/wordml" xmlns:wps="http://schemas.microsoft.com/office/word/2010/wordprocessingShape" mc:Ignorable="w14 w15 w16se w16cid w16 w16cex w16sdtdh wp14">
+<w:footnotes xmlns:wpc="http://schemas.microsoft.com/office/word/2010/wordprocessingCanvas" xmlns:cx="http://schemas.microsoft.com/office/drawing/2014/chartex" xmlns:cx1="http://schemas.microsoft.com/office/drawing/2015/9/8/chartex" xmlns:cx2="http://schemas.microsoft.com/office/drawing/2015/10/21/chartex" xmlns:cx3="http://schemas.microsoft.com/office/drawing/2016/5/9/chartex" xmlns:cx4="http://schemas.microsoft.com/office/drawing/2016/5/10/chartex" xmlns:cx5="http://schemas.microsoft.com/office/drawing/2016/5/11/chartex" xmlns:cx6="http://schemas.microsoft.com/office/drawing/2016/5/12/chartex" xmlns:cx7="http://schemas.microsoft.com/office/drawing/2016/5/13/chartex" xmlns:cx8="http://schemas.microsoft.com/office/drawing/2016/5/14/chartex" xmlns:mc="http://schemas.openxmlformats.org/markup-compatibility/2006" xmlns:aink="http://schemas.microsoft.com/office/drawing/2016/ink" xmlns:am3d="http://schemas.microsoft.com/office/drawing/2017/model3d" xmlns:o="urn:schemas-microsoft-com:office:office" xmlns:oel="http://schemas.microsoft.com/office/2019/extlst" xmlns:r="http://schemas.openxmlformats.org/officeDocument/2006/relationships" xmlns:m="http://schemas.openxmlformats.org/officeDocument/2006/math" xmlns:v="urn:schemas-microsoft-com:vml" xmlns:wp14="http://schemas.microsoft.com/office/word/2010/wordprocessingDrawing" xmlns:wp="http://schemas.openxmlformats.org/drawingml/2006/wordprocessingDrawing" xmlns:w10="urn:schemas-microsoft-com:office:word" xmlns:w="http://schemas.openxmlformats.org/wordprocessingml/2006/main" xmlns:w14="http://schemas.microsoft.com/office/word/2010/wordml" xmlns:w15="http://schemas.microsoft.com/office/word/2012/wordml" xmlns:w16cex="http://schemas.microsoft.com/office/word/2018/wordml/cex" xmlns:w16cid="http://schemas.microsoft.com/office/word/2016/wordml/cid" xmlns:w16="http://schemas.microsoft.com/office/word/2018/wordml" xmlns:w16du="http://schemas.microsoft.com/office/word/2023/wordml/word16du" xmlns:w16sdtdh="http://schemas.microsoft.com/office/word/2020/wordml/sdtdatahash" xmlns:w16se="http://schemas.microsoft.com/office/word/2015/wordml/symex" xmlns:wpg="http://schemas.microsoft.com/office/word/2010/wordprocessingGroup" xmlns:wpi="http://schemas.microsoft.com/office/word/2010/wordprocessingInk" xmlns:wne="http://schemas.microsoft.com/office/word/2006/wordml" xmlns:wps="http://schemas.microsoft.com/office/word/2010/wordprocessingShape" mc:Ignorable="w14 w15 w16se w16cid w16 w16cex w16sdtdh w16du wp14">
   <w:footnote w:type="separator" w:id="-1">
     <w:p>
       <w:pPr>
@@ -1436,7 +1530,7 @@
 </file>
 
 <file path=word/numbering.xml><?xml version="1.0" encoding="utf-8"?>
-<w:numbering xmlns:wpc="http://schemas.microsoft.com/office/word/2010/wordprocessingCanvas" xmlns:cx="http://schemas.microsoft.com/office/drawing/2014/chartex" xmlns:cx1="http://schemas.microsoft.com/office/drawing/2015/9/8/chartex" xmlns:cx2="http://schemas.microsoft.com/office/drawing/2015/10/21/chartex" xmlns:cx3="http://schemas.microsoft.com/office/drawing/2016/5/9/chartex" xmlns:cx4="http://schemas.microsoft.com/office/drawing/2016/5/10/chartex" xmlns:cx5="http://schemas.microsoft.com/office/drawing/2016/5/11/chartex" xmlns:cx6="http://schemas.microsoft.com/office/drawing/2016/5/12/chartex" xmlns:cx7="http://schemas.microsoft.com/office/drawing/2016/5/13/chartex" xmlns:cx8="http://schemas.microsoft.com/office/drawing/2016/5/14/chartex" xmlns:mc="http://schemas.openxmlformats.org/markup-compatibility/2006" xmlns:aink="http://schemas.microsoft.com/office/drawing/2016/ink" xmlns:am3d="http://schemas.microsoft.com/office/drawing/2017/model3d" xmlns:o="urn:schemas-microsoft-com:office:office" xmlns:oel="http://schemas.microsoft.com/office/2019/extlst" xmlns:r="http://schemas.openxmlformats.org/officeDocument/2006/relationships" xmlns:m="http://schemas.openxmlformats.org/officeDocument/2006/math" xmlns:v="urn:schemas-microsoft-com:vml" xmlns:wp14="http://schemas.microsoft.com/office/word/2010/wordprocessingDrawing" xmlns:wp="http://schemas.openxmlformats.org/drawingml/2006/wordprocessingDrawing" xmlns:w10="urn:schemas-microsoft-com:office:word" xmlns:w="http://schemas.openxmlformats.org/wordprocessingml/2006/main" xmlns:w14="http://schemas.microsoft.com/office/word/2010/wordml" xmlns:w15="http://schemas.microsoft.com/office/word/2012/wordml" xmlns:w16cex="http://schemas.microsoft.com/office/word/2018/wordml/cex" xmlns:w16cid="http://schemas.microsoft.com/office/word/2016/wordml/cid" xmlns:w16="http://schemas.microsoft.com/office/word/2018/wordml" xmlns:w16du="http://schemas.microsoft.com/office/word/2023/wordml/word16du" xmlns:w16sdtdh="http://schemas.microsoft.com/office/word/2020/wordml/sdtdatahash" xmlns:w16se="http://schemas.microsoft.com/office/word/2015/wordml/symex" xmlns:wpg="http://schemas.microsoft.com/office/word/2010/wordprocessingGroup" xmlns:wpi="http://schemas.microsoft.com/office/word/2010/wordprocessingInk" xmlns:wne="http://schemas.microsoft.com/office/word/2006/wordml" xmlns:wps="http://schemas.microsoft.com/office/word/2010/wordprocessingShape" mc:Ignorable="w14 w15 w16se w16cid w16 w16cex w16sdtdh wp14">
+<w:numbering xmlns:wpc="http://schemas.microsoft.com/office/word/2010/wordprocessingCanvas" xmlns:cx="http://schemas.microsoft.com/office/drawing/2014/chartex" xmlns:cx1="http://schemas.microsoft.com/office/drawing/2015/9/8/chartex" xmlns:cx2="http://schemas.microsoft.com/office/drawing/2015/10/21/chartex" xmlns:cx3="http://schemas.microsoft.com/office/drawing/2016/5/9/chartex" xmlns:cx4="http://schemas.microsoft.com/office/drawing/2016/5/10/chartex" xmlns:cx5="http://schemas.microsoft.com/office/drawing/2016/5/11/chartex" xmlns:cx6="http://schemas.microsoft.com/office/drawing/2016/5/12/chartex" xmlns:cx7="http://schemas.microsoft.com/office/drawing/2016/5/13/chartex" xmlns:cx8="http://schemas.microsoft.com/office/drawing/2016/5/14/chartex" xmlns:mc="http://schemas.openxmlformats.org/markup-compatibility/2006" xmlns:aink="http://schemas.microsoft.com/office/drawing/2016/ink" xmlns:am3d="http://schemas.microsoft.com/office/drawing/2017/model3d" xmlns:o="urn:schemas-microsoft-com:office:office" xmlns:oel="http://schemas.microsoft.com/office/2019/extlst" xmlns:r="http://schemas.openxmlformats.org/officeDocument/2006/relationships" xmlns:m="http://schemas.openxmlformats.org/officeDocument/2006/math" xmlns:v="urn:schemas-microsoft-com:vml" xmlns:wp14="http://schemas.microsoft.com/office/word/2010/wordprocessingDrawing" xmlns:wp="http://schemas.openxmlformats.org/drawingml/2006/wordprocessingDrawing" xmlns:w10="urn:schemas-microsoft-com:office:word" xmlns:w="http://schemas.openxmlformats.org/wordprocessingml/2006/main" xmlns:w14="http://schemas.microsoft.com/office/word/2010/wordml" xmlns:w15="http://schemas.microsoft.com/office/word/2012/wordml" xmlns:w16cex="http://schemas.microsoft.com/office/word/2018/wordml/cex" xmlns:w16cid="http://schemas.microsoft.com/office/word/2016/wordml/cid" xmlns:w16="http://schemas.microsoft.com/office/word/2018/wordml" xmlns:w16du="http://schemas.microsoft.com/office/word/2023/wordml/word16du" xmlns:w16sdtdh="http://schemas.microsoft.com/office/word/2020/wordml/sdtdatahash" xmlns:w16se="http://schemas.microsoft.com/office/word/2015/wordml/symex" xmlns:wpg="http://schemas.microsoft.com/office/word/2010/wordprocessingGroup" xmlns:wpi="http://schemas.microsoft.com/office/word/2010/wordprocessingInk" xmlns:wne="http://schemas.microsoft.com/office/word/2006/wordml" xmlns:wps="http://schemas.microsoft.com/office/word/2010/wordprocessingShape" mc:Ignorable="w14 w15 w16se w16cid w16 w16cex w16sdtdh w16du wp14">
   <w:abstractNum w:abstractNumId="0" w15:restartNumberingAfterBreak="0">
     <w:nsid w:val="12784B20"/>
     <w:multiLevelType w:val="hybridMultilevel"/>
@@ -2115,6 +2209,119 @@
     </w:lvl>
   </w:abstractNum>
   <w:abstractNum w:abstractNumId="6" w15:restartNumberingAfterBreak="0">
+    <w:nsid w:val="50AA6137"/>
+    <w:multiLevelType w:val="hybridMultilevel"/>
+    <w:tmpl w:val="9ADA42D6"/>
+    <w:lvl w:ilvl="0" w:tplc="08090001">
+      <w:start w:val="1"/>
+      <w:numFmt w:val="bullet"/>
+      <w:lvlText w:val=""/>
+      <w:lvlJc w:val="left"/>
+      <w:pPr>
+        <w:ind w:left="720" w:hanging="360"/>
+      </w:pPr>
+      <w:rPr>
+        <w:rFonts w:ascii="Symbol" w:hAnsi="Symbol" w:hint="default"/>
+      </w:rPr>
+    </w:lvl>
+    <w:lvl w:ilvl="1" w:tplc="08090003" w:tentative="1">
+      <w:start w:val="1"/>
+      <w:numFmt w:val="bullet"/>
+      <w:lvlText w:val="o"/>
+      <w:lvlJc w:val="left"/>
+      <w:pPr>
+        <w:ind w:left="1440" w:hanging="360"/>
+      </w:pPr>
+      <w:rPr>
+        <w:rFonts w:ascii="Courier New" w:hAnsi="Courier New" w:cs="Courier New" w:hint="default"/>
+      </w:rPr>
+    </w:lvl>
+    <w:lvl w:ilvl="2" w:tplc="08090005" w:tentative="1">
+      <w:start w:val="1"/>
+      <w:numFmt w:val="bullet"/>
+      <w:lvlText w:val=""/>
+      <w:lvlJc w:val="left"/>
+      <w:pPr>
+        <w:ind w:left="2160" w:hanging="360"/>
+      </w:pPr>
+      <w:rPr>
+        <w:rFonts w:ascii="Wingdings" w:hAnsi="Wingdings" w:hint="default"/>
+      </w:rPr>
+    </w:lvl>
+    <w:lvl w:ilvl="3" w:tplc="08090001" w:tentative="1">
+      <w:start w:val="1"/>
+      <w:numFmt w:val="bullet"/>
+      <w:lvlText w:val=""/>
+      <w:lvlJc w:val="left"/>
+      <w:pPr>
+        <w:ind w:left="2880" w:hanging="360"/>
+      </w:pPr>
+      <w:rPr>
+        <w:rFonts w:ascii="Symbol" w:hAnsi="Symbol" w:hint="default"/>
+      </w:rPr>
+    </w:lvl>
+    <w:lvl w:ilvl="4" w:tplc="08090003" w:tentative="1">
+      <w:start w:val="1"/>
+      <w:numFmt w:val="bullet"/>
+      <w:lvlText w:val="o"/>
+      <w:lvlJc w:val="left"/>
+      <w:pPr>
+        <w:ind w:left="3600" w:hanging="360"/>
+      </w:pPr>
+      <w:rPr>
+        <w:rFonts w:ascii="Courier New" w:hAnsi="Courier New" w:cs="Courier New" w:hint="default"/>
+      </w:rPr>
+    </w:lvl>
+    <w:lvl w:ilvl="5" w:tplc="08090005" w:tentative="1">
+      <w:start w:val="1"/>
+      <w:numFmt w:val="bullet"/>
+      <w:lvlText w:val=""/>
+      <w:lvlJc w:val="left"/>
+      <w:pPr>
+        <w:ind w:left="4320" w:hanging="360"/>
+      </w:pPr>
+      <w:rPr>
+        <w:rFonts w:ascii="Wingdings" w:hAnsi="Wingdings" w:hint="default"/>
+      </w:rPr>
+    </w:lvl>
+    <w:lvl w:ilvl="6" w:tplc="08090001" w:tentative="1">
+      <w:start w:val="1"/>
+      <w:numFmt w:val="bullet"/>
+      <w:lvlText w:val=""/>
+      <w:lvlJc w:val="left"/>
+      <w:pPr>
+        <w:ind w:left="5040" w:hanging="360"/>
+      </w:pPr>
+      <w:rPr>
+        <w:rFonts w:ascii="Symbol" w:hAnsi="Symbol" w:hint="default"/>
+      </w:rPr>
+    </w:lvl>
+    <w:lvl w:ilvl="7" w:tplc="08090003" w:tentative="1">
+      <w:start w:val="1"/>
+      <w:numFmt w:val="bullet"/>
+      <w:lvlText w:val="o"/>
+      <w:lvlJc w:val="left"/>
+      <w:pPr>
+        <w:ind w:left="5760" w:hanging="360"/>
+      </w:pPr>
+      <w:rPr>
+        <w:rFonts w:ascii="Courier New" w:hAnsi="Courier New" w:cs="Courier New" w:hint="default"/>
+      </w:rPr>
+    </w:lvl>
+    <w:lvl w:ilvl="8" w:tplc="08090005" w:tentative="1">
+      <w:start w:val="1"/>
+      <w:numFmt w:val="bullet"/>
+      <w:lvlText w:val=""/>
+      <w:lvlJc w:val="left"/>
+      <w:pPr>
+        <w:ind w:left="6480" w:hanging="360"/>
+      </w:pPr>
+      <w:rPr>
+        <w:rFonts w:ascii="Wingdings" w:hAnsi="Wingdings" w:hint="default"/>
+      </w:rPr>
+    </w:lvl>
+  </w:abstractNum>
+  <w:abstractNum w:abstractNumId="7" w15:restartNumberingAfterBreak="0">
     <w:nsid w:val="660C3758"/>
     <w:multiLevelType w:val="hybridMultilevel"/>
     <w:tmpl w:val="E5DE035E"/>
@@ -2246,13 +2453,16 @@
     <w:abstractNumId w:val="1"/>
   </w:num>
   <w:num w:numId="7" w16cid:durableId="1694501136">
+    <w:abstractNumId w:val="7"/>
+  </w:num>
+  <w:num w:numId="8" w16cid:durableId="2050909749">
     <w:abstractNumId w:val="6"/>
   </w:num>
 </w:numbering>
 </file>
 
 <file path=word/styles.xml><?xml version="1.0" encoding="utf-8"?>
-<w:styles xmlns:mc="http://schemas.openxmlformats.org/markup-compatibility/2006" xmlns:r="http://schemas.openxmlformats.org/officeDocument/2006/relationships" xmlns:w="http://schemas.openxmlformats.org/wordprocessingml/2006/main" xmlns:w14="http://schemas.microsoft.com/office/word/2010/wordml" xmlns:w15="http://schemas.microsoft.com/office/word/2012/wordml" xmlns:w16cex="http://schemas.microsoft.com/office/word/2018/wordml/cex" xmlns:w16cid="http://schemas.microsoft.com/office/word/2016/wordml/cid" xmlns:w16="http://schemas.microsoft.com/office/word/2018/wordml" xmlns:w16sdtdh="http://schemas.microsoft.com/office/word/2020/wordml/sdtdatahash" xmlns:w16se="http://schemas.microsoft.com/office/word/2015/wordml/symex" mc:Ignorable="w14 w15 w16se w16cid w16 w16cex w16sdtdh">
+<w:styles xmlns:mc="http://schemas.openxmlformats.org/markup-compatibility/2006" xmlns:r="http://schemas.openxmlformats.org/officeDocument/2006/relationships" xmlns:w="http://schemas.openxmlformats.org/wordprocessingml/2006/main" xmlns:w14="http://schemas.microsoft.com/office/word/2010/wordml" xmlns:w15="http://schemas.microsoft.com/office/word/2012/wordml" xmlns:w16cex="http://schemas.microsoft.com/office/word/2018/wordml/cex" xmlns:w16cid="http://schemas.microsoft.com/office/word/2016/wordml/cid" xmlns:w16="http://schemas.microsoft.com/office/word/2018/wordml" xmlns:w16du="http://schemas.microsoft.com/office/word/2023/wordml/word16du" xmlns:w16sdtdh="http://schemas.microsoft.com/office/word/2020/wordml/sdtdatahash" xmlns:w16se="http://schemas.microsoft.com/office/word/2015/wordml/symex" mc:Ignorable="w14 w15 w16se w16cid w16 w16cex w16sdtdh w16du">
   <w:docDefaults>
     <w:rPrDefault>
       <w:rPr>

</xml_diff>

<commit_message>
Use Item Basic Functionality
</commit_message>
<xml_diff>
--- a/Development Log.docx
+++ b/Development Log.docx
@@ -294,8 +294,13 @@
           <w:numId w:val="3"/>
         </w:numPr>
       </w:pPr>
-      <w:r>
-        <w:t>Headbob Mechanic</w:t>
+      <w:proofErr w:type="spellStart"/>
+      <w:r>
+        <w:t>Headbob</w:t>
+      </w:r>
+      <w:proofErr w:type="spellEnd"/>
+      <w:r>
+        <w:t xml:space="preserve"> Mechanic</w:t>
       </w:r>
       <w:r>
         <w:t>.</w:t>
@@ -1436,8 +1441,13 @@
         </w:numPr>
       </w:pPr>
       <w:r>
-        <w:t>New GameMode</w:t>
-      </w:r>
+        <w:t xml:space="preserve">New </w:t>
+      </w:r>
+      <w:proofErr w:type="spellStart"/>
+      <w:r>
+        <w:t>GameMode</w:t>
+      </w:r>
+      <w:proofErr w:type="spellEnd"/>
     </w:p>
     <w:p>
       <w:pPr>
@@ -1448,8 +1458,13 @@
         </w:numPr>
       </w:pPr>
       <w:r>
-        <w:t>New GameInstance</w:t>
-      </w:r>
+        <w:t xml:space="preserve">New </w:t>
+      </w:r>
+      <w:proofErr w:type="spellStart"/>
+      <w:r>
+        <w:t>GameInstance</w:t>
+      </w:r>
+      <w:proofErr w:type="spellEnd"/>
     </w:p>
     <w:p>
       <w:pPr>
@@ -1460,8 +1475,13 @@
         </w:numPr>
       </w:pPr>
       <w:r>
-        <w:t>New GameState</w:t>
-      </w:r>
+        <w:t xml:space="preserve">New </w:t>
+      </w:r>
+      <w:proofErr w:type="spellStart"/>
+      <w:r>
+        <w:t>GameState</w:t>
+      </w:r>
+      <w:proofErr w:type="spellEnd"/>
     </w:p>
     <w:p>
       <w:pPr>
@@ -1472,8 +1492,13 @@
         </w:numPr>
       </w:pPr>
       <w:r>
-        <w:t>New PlayerState</w:t>
-      </w:r>
+        <w:t xml:space="preserve">New </w:t>
+      </w:r>
+      <w:proofErr w:type="spellStart"/>
+      <w:r>
+        <w:t>PlayerState</w:t>
+      </w:r>
+      <w:proofErr w:type="spellEnd"/>
     </w:p>
     <w:p>
       <w:pPr>
@@ -1954,18 +1979,6 @@
       </w:pPr>
       <w:r>
         <w:t>Bug causing drop down menu to display incorrectly</w:t>
-      </w:r>
-    </w:p>
-    <w:p>
-      <w:pPr>
-        <w:pStyle w:val="ListParagraph"/>
-        <w:numPr>
-          <w:ilvl w:val="0"/>
-          <w:numId w:val="11"/>
-        </w:numPr>
-      </w:pPr>
-      <w:r>
-        <w:t>Bug causing drop down menu to appear incorrectly</w:t>
       </w:r>
     </w:p>
     <w:p>
@@ -2051,11 +2064,16 @@
     <w:r>
       <w:t xml:space="preserve">Project </w:t>
     </w:r>
+    <w:proofErr w:type="gramStart"/>
     <w:r>
       <w:t>HOWLONG</w:t>
     </w:r>
     <w:r>
-      <w:t>(v</w:t>
+      <w:t>(</w:t>
+    </w:r>
+    <w:proofErr w:type="gramEnd"/>
+    <w:r>
+      <w:t>v</w:t>
     </w:r>
     <w:r>
       <w:t>3</w:t>
@@ -2095,7 +2113,7 @@
       <w:rPr>
         <w:noProof/>
       </w:rPr>
-      <w:t>09/01/2025 16:21</w:t>
+      <w:t>07/07/2025 15:24</w:t>
     </w:r>
     <w:r>
       <w:fldChar w:fldCharType="end"/>

</xml_diff>

<commit_message>
Improved Pick Up Items
Prompt will now display location of item and allow items to be picked up into the inventory
</commit_message>
<xml_diff>
--- a/Development Log.docx
+++ b/Development Log.docx
@@ -294,13 +294,8 @@
           <w:numId w:val="3"/>
         </w:numPr>
       </w:pPr>
-      <w:proofErr w:type="spellStart"/>
-      <w:r>
-        <w:t>Headbob</w:t>
-      </w:r>
-      <w:proofErr w:type="spellEnd"/>
-      <w:r>
-        <w:t xml:space="preserve"> Mechanic</w:t>
+      <w:r>
+        <w:t>Headbob Mechanic</w:t>
       </w:r>
       <w:r>
         <w:t>.</w:t>
@@ -1441,13 +1436,8 @@
         </w:numPr>
       </w:pPr>
       <w:r>
-        <w:t xml:space="preserve">New </w:t>
-      </w:r>
-      <w:proofErr w:type="spellStart"/>
-      <w:r>
-        <w:t>GameMode</w:t>
-      </w:r>
-      <w:proofErr w:type="spellEnd"/>
+        <w:t>New GameMode</w:t>
+      </w:r>
     </w:p>
     <w:p>
       <w:pPr>
@@ -1458,13 +1448,8 @@
         </w:numPr>
       </w:pPr>
       <w:r>
-        <w:t xml:space="preserve">New </w:t>
-      </w:r>
-      <w:proofErr w:type="spellStart"/>
-      <w:r>
-        <w:t>GameInstance</w:t>
-      </w:r>
-      <w:proofErr w:type="spellEnd"/>
+        <w:t>New GameInstance</w:t>
+      </w:r>
     </w:p>
     <w:p>
       <w:pPr>
@@ -1475,13 +1460,8 @@
         </w:numPr>
       </w:pPr>
       <w:r>
-        <w:t xml:space="preserve">New </w:t>
-      </w:r>
-      <w:proofErr w:type="spellStart"/>
-      <w:r>
-        <w:t>GameState</w:t>
-      </w:r>
-      <w:proofErr w:type="spellEnd"/>
+        <w:t>New GameState</w:t>
+      </w:r>
     </w:p>
     <w:p>
       <w:pPr>
@@ -1492,13 +1472,8 @@
         </w:numPr>
       </w:pPr>
       <w:r>
-        <w:t xml:space="preserve">New </w:t>
-      </w:r>
-      <w:proofErr w:type="spellStart"/>
-      <w:r>
-        <w:t>PlayerState</w:t>
-      </w:r>
-      <w:proofErr w:type="spellEnd"/>
+        <w:t>New PlayerState</w:t>
+      </w:r>
     </w:p>
     <w:p>
       <w:pPr>
@@ -1769,43 +1744,7 @@
         </w:numPr>
       </w:pPr>
       <w:r>
-        <w:t xml:space="preserve">Bug </w:t>
-      </w:r>
-      <w:r>
-        <w:t>W</w:t>
-      </w:r>
-      <w:r>
-        <w:t xml:space="preserve">here </w:t>
-      </w:r>
-      <w:r>
-        <w:t>S</w:t>
-      </w:r>
-      <w:r>
-        <w:t xml:space="preserve">tamina </w:t>
-      </w:r>
-      <w:r>
-        <w:t>D</w:t>
-      </w:r>
-      <w:r>
-        <w:t xml:space="preserve">epleted </w:t>
-      </w:r>
-      <w:r>
-        <w:t>E</w:t>
-      </w:r>
-      <w:r>
-        <w:t xml:space="preserve">ven </w:t>
-      </w:r>
-      <w:r>
-        <w:t>W</w:t>
-      </w:r>
-      <w:r>
-        <w:t xml:space="preserve">hile </w:t>
-      </w:r>
-      <w:r>
-        <w:t>S</w:t>
-      </w:r>
-      <w:r>
-        <w:t>till</w:t>
+        <w:t>Bug Where Stamina Depleted While Stationary</w:t>
       </w:r>
     </w:p>
     <w:p>
@@ -1817,18 +1756,6 @@
         </w:numPr>
       </w:pPr>
       <w:r>
-        <w:t>Bug Where Stamina Depleted While Stationary</w:t>
-      </w:r>
-    </w:p>
-    <w:p>
-      <w:pPr>
-        <w:pStyle w:val="ListParagraph"/>
-        <w:numPr>
-          <w:ilvl w:val="0"/>
-          <w:numId w:val="12"/>
-        </w:numPr>
-      </w:pPr>
-      <w:r>
         <w:t>Issue where incorrect camera shake class was used</w:t>
       </w:r>
     </w:p>
@@ -1901,8 +1828,20 @@
         </w:numPr>
       </w:pPr>
       <w:r>
+        <w:t>Drop Down Menu</w:t>
+      </w:r>
+    </w:p>
+    <w:p>
+      <w:pPr>
+        <w:pStyle w:val="ListParagraph"/>
+        <w:numPr>
+          <w:ilvl w:val="0"/>
+          <w:numId w:val="11"/>
+        </w:numPr>
+      </w:pPr>
+      <w:r>
         <w:lastRenderedPageBreak/>
-        <w:t>Drop Down Menu</w:t>
+        <w:t xml:space="preserve">Basic Use Item Functionality </w:t>
       </w:r>
     </w:p>
     <w:p>
@@ -1914,7 +1853,7 @@
         </w:numPr>
       </w:pPr>
       <w:r>
-        <w:t xml:space="preserve">Basic Use Item Functionality </w:t>
+        <w:t>Drop Item Functionality</w:t>
       </w:r>
     </w:p>
     <w:p>
@@ -1995,6 +1934,18 @@
     </w:p>
     <w:p>
       <w:pPr>
+        <w:pStyle w:val="ListParagraph"/>
+        <w:numPr>
+          <w:ilvl w:val="0"/>
+          <w:numId w:val="11"/>
+        </w:numPr>
+      </w:pPr>
+      <w:r>
+        <w:t>Simulate physics to ensure dropped items are left on the ground</w:t>
+      </w:r>
+    </w:p>
+    <w:p>
+      <w:pPr>
         <w:pStyle w:val="Heading2"/>
       </w:pPr>
       <w:r>
@@ -2023,6 +1974,18 @@
       </w:pPr>
       <w:r>
         <w:t>HUD Design</w:t>
+      </w:r>
+    </w:p>
+    <w:p>
+      <w:pPr>
+        <w:pStyle w:val="ListParagraph"/>
+        <w:numPr>
+          <w:ilvl w:val="0"/>
+          <w:numId w:val="11"/>
+        </w:numPr>
+      </w:pPr>
+      <w:r>
+        <w:t>Pick up item system with new prompt and locator icons</w:t>
       </w:r>
     </w:p>
     <w:p/>
@@ -2120,7 +2083,7 @@
       <w:rPr>
         <w:noProof/>
       </w:rPr>
-      <w:t>07/07/2025 16:53</w:t>
+      <w:t>09/07/2025 17:35</w:t>
     </w:r>
     <w:r>
       <w:fldChar w:fldCharType="end"/>

</xml_diff>